<commit_message>
update analysis sonarqube on week9
</commit_message>
<xml_diff>
--- a/Laporan/241524042_FauziIsmail_1B_D4_Laporan_TekProg_Week9_JunitTestDrivenDevelopment.docx
+++ b/Laporan/241524042_FauziIsmail_1B_D4_Laporan_TekProg_Week9_JunitTestDrivenDevelopment.docx
@@ -919,14 +919,12 @@
         <w:pStyle w:val="Heading2"/>
       </w:pPr>
       <w:hyperlink r:id="rId7" w:history="1">
-        <w:bookmarkStart w:id="1" w:name="_Toc196137395"/>
         <w:r>
           <w:rPr>
             <w:rStyle w:val="Hyperlink"/>
           </w:rPr>
-          <w:t>https://github.com/mailvlous/teknikPemrograman/tree/main/Week8</w:t>
+          <w:t>https://github.com/mailvlous/teknikPemrograman/tree/main/Week9/flight-management-app</w:t>
         </w:r>
-        <w:bookmarkEnd w:id="1"/>
       </w:hyperlink>
     </w:p>
     <w:p/>
@@ -1149,7 +1147,6 @@
         <w:rPr>
           <w:noProof/>
         </w:rPr>
-        <w:lastRenderedPageBreak/>
         <w:t>2. Flight</w:t>
       </w:r>
     </w:p>
@@ -1321,7 +1318,6 @@
         <w:rPr>
           <w:noProof/>
         </w:rPr>
-        <w:lastRenderedPageBreak/>
         <w:t>3. Airport/Main</w:t>
       </w:r>
     </w:p>
@@ -1762,17 +1758,12 @@
         <w:t xml:space="preserve"> “Mike”, dan </w:t>
       </w:r>
       <w:proofErr w:type="spellStart"/>
-      <w:proofErr w:type="gramStart"/>
       <w:r>
         <w:t>isVip</w:t>
       </w:r>
       <w:proofErr w:type="spellEnd"/>
       <w:r>
-        <w:t>(</w:t>
-      </w:r>
-      <w:proofErr w:type="gramEnd"/>
-      <w:r>
-        <w:t>) false</w:t>
+        <w:t>() false</w:t>
       </w:r>
     </w:p>
     <w:p>
@@ -2462,7 +2453,6 @@
         <w:t xml:space="preserve"> "James", dan </w:t>
       </w:r>
       <w:proofErr w:type="spellStart"/>
-      <w:proofErr w:type="gramStart"/>
       <w:r>
         <w:rPr>
           <w:rFonts w:eastAsia="Times New Roman" w:cs="Times New Roman"/>
@@ -2480,17 +2470,7 @@
           <w:szCs w:val="24"/>
           <w:lang w:eastAsia="en-ID"/>
         </w:rPr>
-        <w:t>(</w:t>
-      </w:r>
-      <w:proofErr w:type="gramEnd"/>
-      <w:r>
-        <w:rPr>
-          <w:rFonts w:eastAsia="Times New Roman" w:cs="Times New Roman"/>
-          <w:sz w:val="24"/>
-          <w:szCs w:val="24"/>
-          <w:lang w:eastAsia="en-ID"/>
-        </w:rPr>
-        <w:t>) true.</w:t>
+        <w:t>() true.</w:t>
       </w:r>
     </w:p>
     <w:p>
@@ -3488,6 +3468,2802 @@
         </w:rPr>
         <w:t xml:space="preserve">3. </w:t>
       </w:r>
+      <w:r>
+        <w:rPr>
+          <w:rFonts w:eastAsia="Times New Roman" w:cs="Times New Roman"/>
+          <w:sz w:val="24"/>
+          <w:szCs w:val="24"/>
+          <w:lang w:eastAsia="en-ID"/>
+        </w:rPr>
+        <w:drawing>
+          <wp:inline distT="0" distB="0" distL="0" distR="0" wp14:anchorId="1BCA0F24" wp14:editId="79F61C12">
+            <wp:extent cx="5731510" cy="1184275"/>
+            <wp:effectExtent l="0" t="0" r="2540" b="0"/>
+            <wp:docPr id="18" name="Picture 18"/>
+            <wp:cNvGraphicFramePr>
+              <a:graphicFrameLocks xmlns:a="http://schemas.openxmlformats.org/drawingml/2006/main" noChangeAspect="1"/>
+            </wp:cNvGraphicFramePr>
+            <a:graphic xmlns:a="http://schemas.openxmlformats.org/drawingml/2006/main">
+              <a:graphicData uri="http://schemas.openxmlformats.org/drawingml/2006/picture">
+                <pic:pic xmlns:pic="http://schemas.openxmlformats.org/drawingml/2006/picture">
+                  <pic:nvPicPr>
+                    <pic:cNvPr id="1" name=""/>
+                    <pic:cNvPicPr/>
+                  </pic:nvPicPr>
+                  <pic:blipFill>
+                    <a:blip r:embed="rId17"/>
+                    <a:stretch>
+                      <a:fillRect/>
+                    </a:stretch>
+                  </pic:blipFill>
+                  <pic:spPr>
+                    <a:xfrm>
+                      <a:off x="0" y="0"/>
+                      <a:ext cx="5731510" cy="1184275"/>
+                    </a:xfrm>
+                    <a:prstGeom prst="rect">
+                      <a:avLst/>
+                    </a:prstGeom>
+                  </pic:spPr>
+                </pic:pic>
+              </a:graphicData>
+            </a:graphic>
+          </wp:inline>
+        </w:drawing>
+      </w:r>
+    </w:p>
+    <w:p>
+      <w:pPr>
+        <w:spacing w:before="100" w:beforeAutospacing="1" w:after="100" w:afterAutospacing="1" w:line="240" w:lineRule="auto"/>
+        <w:rPr>
+          <w:rFonts w:eastAsia="Times New Roman" w:cs="Times New Roman"/>
+          <w:sz w:val="24"/>
+          <w:szCs w:val="24"/>
+          <w:lang w:eastAsia="en-ID"/>
+        </w:rPr>
+      </w:pPr>
+      <w:proofErr w:type="spellStart"/>
+      <w:r>
+        <w:rPr>
+          <w:rFonts w:eastAsia="Times New Roman" w:cs="Times New Roman"/>
+          <w:sz w:val="24"/>
+          <w:szCs w:val="24"/>
+          <w:lang w:eastAsia="en-ID"/>
+        </w:rPr>
+        <w:t>Dalam</w:t>
+      </w:r>
+      <w:proofErr w:type="spellEnd"/>
+      <w:r>
+        <w:rPr>
+          <w:rFonts w:eastAsia="Times New Roman" w:cs="Times New Roman"/>
+          <w:sz w:val="24"/>
+          <w:szCs w:val="24"/>
+          <w:lang w:eastAsia="en-ID"/>
+        </w:rPr>
+        <w:t xml:space="preserve"> test </w:t>
+      </w:r>
+      <w:proofErr w:type="spellStart"/>
+      <w:r>
+        <w:rPr>
+          <w:rFonts w:eastAsia="Times New Roman" w:cs="Times New Roman"/>
+          <w:sz w:val="24"/>
+          <w:szCs w:val="24"/>
+          <w:lang w:eastAsia="en-ID"/>
+        </w:rPr>
+        <w:t>ini</w:t>
+      </w:r>
+      <w:proofErr w:type="spellEnd"/>
+      <w:r>
+        <w:rPr>
+          <w:rFonts w:eastAsia="Times New Roman" w:cs="Times New Roman"/>
+          <w:sz w:val="24"/>
+          <w:szCs w:val="24"/>
+          <w:lang w:eastAsia="en-ID"/>
+        </w:rPr>
+        <w:t xml:space="preserve"> </w:t>
+      </w:r>
+      <w:proofErr w:type="spellStart"/>
+      <w:r>
+        <w:rPr>
+          <w:rFonts w:eastAsia="Times New Roman" w:cs="Times New Roman"/>
+          <w:sz w:val="24"/>
+          <w:szCs w:val="24"/>
+          <w:lang w:eastAsia="en-ID"/>
+        </w:rPr>
+        <w:t>akan</w:t>
+      </w:r>
+      <w:proofErr w:type="spellEnd"/>
+      <w:r>
+        <w:rPr>
+          <w:rFonts w:eastAsia="Times New Roman" w:cs="Times New Roman"/>
+          <w:sz w:val="24"/>
+          <w:szCs w:val="24"/>
+          <w:lang w:eastAsia="en-ID"/>
+        </w:rPr>
+        <w:t xml:space="preserve"> </w:t>
+      </w:r>
+      <w:proofErr w:type="spellStart"/>
+      <w:r>
+        <w:rPr>
+          <w:rFonts w:eastAsia="Times New Roman" w:cs="Times New Roman"/>
+          <w:sz w:val="24"/>
+          <w:szCs w:val="24"/>
+          <w:lang w:eastAsia="en-ID"/>
+        </w:rPr>
+        <w:t>mengecek</w:t>
+      </w:r>
+      <w:proofErr w:type="spellEnd"/>
+      <w:r>
+        <w:rPr>
+          <w:rFonts w:eastAsia="Times New Roman" w:cs="Times New Roman"/>
+          <w:sz w:val="24"/>
+          <w:szCs w:val="24"/>
+          <w:lang w:eastAsia="en-ID"/>
+        </w:rPr>
+        <w:t xml:space="preserve"> passenger </w:t>
+      </w:r>
+      <w:proofErr w:type="spellStart"/>
+      <w:r>
+        <w:rPr>
+          <w:rFonts w:eastAsia="Times New Roman" w:cs="Times New Roman"/>
+          <w:sz w:val="24"/>
+          <w:szCs w:val="24"/>
+          <w:lang w:eastAsia="en-ID"/>
+        </w:rPr>
+        <w:t>dalam</w:t>
+      </w:r>
+      <w:proofErr w:type="spellEnd"/>
+      <w:r>
+        <w:rPr>
+          <w:rFonts w:eastAsia="Times New Roman" w:cs="Times New Roman"/>
+          <w:sz w:val="24"/>
+          <w:szCs w:val="24"/>
+          <w:lang w:eastAsia="en-ID"/>
+        </w:rPr>
+        <w:t xml:space="preserve"> </w:t>
+      </w:r>
+      <w:proofErr w:type="spellStart"/>
+      <w:r>
+        <w:rPr>
+          <w:rFonts w:eastAsia="Times New Roman" w:cs="Times New Roman"/>
+          <w:sz w:val="24"/>
+          <w:szCs w:val="24"/>
+          <w:lang w:eastAsia="en-ID"/>
+        </w:rPr>
+        <w:t>penerbangan</w:t>
+      </w:r>
+      <w:proofErr w:type="spellEnd"/>
+      <w:r>
+        <w:rPr>
+          <w:rFonts w:eastAsia="Times New Roman" w:cs="Times New Roman"/>
+          <w:sz w:val="24"/>
+          <w:szCs w:val="24"/>
+          <w:lang w:eastAsia="en-ID"/>
+        </w:rPr>
+        <w:t xml:space="preserve"> </w:t>
+      </w:r>
+      <w:proofErr w:type="spellStart"/>
+      <w:r>
+        <w:rPr>
+          <w:rFonts w:eastAsia="Times New Roman" w:cs="Times New Roman"/>
+          <w:sz w:val="24"/>
+          <w:szCs w:val="24"/>
+          <w:lang w:eastAsia="en-ID"/>
+        </w:rPr>
+        <w:t>bisnis</w:t>
+      </w:r>
+      <w:proofErr w:type="spellEnd"/>
+      <w:r>
+        <w:rPr>
+          <w:rFonts w:eastAsia="Times New Roman" w:cs="Times New Roman"/>
+          <w:sz w:val="24"/>
+          <w:szCs w:val="24"/>
+          <w:lang w:eastAsia="en-ID"/>
+        </w:rPr>
+        <w:t xml:space="preserve"> </w:t>
+      </w:r>
+      <w:proofErr w:type="spellStart"/>
+      <w:r>
+        <w:rPr>
+          <w:rFonts w:eastAsia="Times New Roman" w:cs="Times New Roman"/>
+          <w:sz w:val="24"/>
+          <w:szCs w:val="24"/>
+          <w:lang w:eastAsia="en-ID"/>
+        </w:rPr>
+        <w:t>namun</w:t>
+      </w:r>
+      <w:proofErr w:type="spellEnd"/>
+      <w:r>
+        <w:rPr>
+          <w:rFonts w:eastAsia="Times New Roman" w:cs="Times New Roman"/>
+          <w:sz w:val="24"/>
+          <w:szCs w:val="24"/>
+          <w:lang w:eastAsia="en-ID"/>
+        </w:rPr>
+        <w:t xml:space="preserve"> </w:t>
+      </w:r>
+      <w:proofErr w:type="spellStart"/>
+      <w:r>
+        <w:rPr>
+          <w:rFonts w:eastAsia="Times New Roman" w:cs="Times New Roman"/>
+          <w:sz w:val="24"/>
+          <w:szCs w:val="24"/>
+          <w:lang w:eastAsia="en-ID"/>
+        </w:rPr>
+        <w:t>bukan</w:t>
+      </w:r>
+      <w:proofErr w:type="spellEnd"/>
+      <w:r>
+        <w:rPr>
+          <w:rFonts w:eastAsia="Times New Roman" w:cs="Times New Roman"/>
+          <w:sz w:val="24"/>
+          <w:szCs w:val="24"/>
+          <w:lang w:eastAsia="en-ID"/>
+        </w:rPr>
+        <w:t xml:space="preserve"> </w:t>
+      </w:r>
+      <w:proofErr w:type="spellStart"/>
+      <w:r>
+        <w:rPr>
+          <w:rFonts w:eastAsia="Times New Roman" w:cs="Times New Roman"/>
+          <w:sz w:val="24"/>
+          <w:szCs w:val="24"/>
+          <w:lang w:eastAsia="en-ID"/>
+        </w:rPr>
+        <w:t>vip</w:t>
+      </w:r>
+      <w:proofErr w:type="spellEnd"/>
+      <w:r>
+        <w:rPr>
+          <w:rFonts w:eastAsia="Times New Roman" w:cs="Times New Roman"/>
+          <w:sz w:val="24"/>
+          <w:szCs w:val="24"/>
+          <w:lang w:eastAsia="en-ID"/>
+        </w:rPr>
+        <w:t xml:space="preserve">, </w:t>
+      </w:r>
+      <w:proofErr w:type="spellStart"/>
+      <w:r>
+        <w:rPr>
+          <w:rFonts w:eastAsia="Times New Roman" w:cs="Times New Roman"/>
+          <w:sz w:val="24"/>
+          <w:szCs w:val="24"/>
+          <w:lang w:eastAsia="en-ID"/>
+        </w:rPr>
+        <w:t>dimana</w:t>
+      </w:r>
+      <w:proofErr w:type="spellEnd"/>
+      <w:r>
+        <w:rPr>
+          <w:rFonts w:eastAsia="Times New Roman" w:cs="Times New Roman"/>
+          <w:sz w:val="24"/>
+          <w:szCs w:val="24"/>
+          <w:lang w:eastAsia="en-ID"/>
+        </w:rPr>
+        <w:t xml:space="preserve"> </w:t>
+      </w:r>
+      <w:proofErr w:type="spellStart"/>
+      <w:r>
+        <w:rPr>
+          <w:rFonts w:eastAsia="Times New Roman" w:cs="Times New Roman"/>
+          <w:sz w:val="24"/>
+          <w:szCs w:val="24"/>
+          <w:lang w:eastAsia="en-ID"/>
+        </w:rPr>
+        <w:t>tes</w:t>
+      </w:r>
+      <w:proofErr w:type="spellEnd"/>
+      <w:r>
+        <w:rPr>
+          <w:rFonts w:eastAsia="Times New Roman" w:cs="Times New Roman"/>
+          <w:sz w:val="24"/>
+          <w:szCs w:val="24"/>
+          <w:lang w:eastAsia="en-ID"/>
+        </w:rPr>
+        <w:t xml:space="preserve"> </w:t>
+      </w:r>
+      <w:proofErr w:type="spellStart"/>
+      <w:r>
+        <w:rPr>
+          <w:rFonts w:eastAsia="Times New Roman" w:cs="Times New Roman"/>
+          <w:sz w:val="24"/>
+          <w:szCs w:val="24"/>
+          <w:lang w:eastAsia="en-ID"/>
+        </w:rPr>
+        <w:t>ini</w:t>
+      </w:r>
+      <w:proofErr w:type="spellEnd"/>
+      <w:r>
+        <w:rPr>
+          <w:rFonts w:eastAsia="Times New Roman" w:cs="Times New Roman"/>
+          <w:sz w:val="24"/>
+          <w:szCs w:val="24"/>
+          <w:lang w:eastAsia="en-ID"/>
+        </w:rPr>
+        <w:t>:</w:t>
+      </w:r>
+    </w:p>
+    <w:p>
+      <w:pPr>
+        <w:pStyle w:val="ListParagraph"/>
+        <w:numPr>
+          <w:ilvl w:val="0"/>
+          <w:numId w:val="29"/>
+        </w:numPr>
+        <w:spacing w:before="100" w:beforeAutospacing="1" w:after="100" w:afterAutospacing="1" w:line="240" w:lineRule="auto"/>
+        <w:rPr>
+          <w:rFonts w:eastAsia="Times New Roman" w:cs="Times New Roman"/>
+          <w:sz w:val="24"/>
+          <w:szCs w:val="24"/>
+          <w:lang w:eastAsia="en-ID"/>
+        </w:rPr>
+      </w:pPr>
+      <w:proofErr w:type="spellStart"/>
+      <w:r>
+        <w:rPr>
+          <w:rFonts w:eastAsia="Times New Roman" w:cs="Times New Roman"/>
+          <w:sz w:val="24"/>
+          <w:szCs w:val="24"/>
+          <w:lang w:eastAsia="en-ID"/>
+        </w:rPr>
+        <w:lastRenderedPageBreak/>
+        <w:t>Mengecek</w:t>
+      </w:r>
+      <w:proofErr w:type="spellEnd"/>
+      <w:r>
+        <w:rPr>
+          <w:rFonts w:eastAsia="Times New Roman" w:cs="Times New Roman"/>
+          <w:sz w:val="24"/>
+          <w:szCs w:val="24"/>
+          <w:lang w:eastAsia="en-ID"/>
+        </w:rPr>
+        <w:t xml:space="preserve"> </w:t>
+      </w:r>
+      <w:proofErr w:type="spellStart"/>
+      <w:r>
+        <w:rPr>
+          <w:rFonts w:eastAsia="Times New Roman" w:cs="Times New Roman"/>
+          <w:sz w:val="24"/>
+          <w:szCs w:val="24"/>
+          <w:lang w:eastAsia="en-ID"/>
+        </w:rPr>
+        <w:t>bahwa</w:t>
+      </w:r>
+      <w:proofErr w:type="spellEnd"/>
+      <w:r>
+        <w:rPr>
+          <w:rFonts w:eastAsia="Times New Roman" w:cs="Times New Roman"/>
+          <w:sz w:val="24"/>
+          <w:szCs w:val="24"/>
+          <w:lang w:eastAsia="en-ID"/>
+        </w:rPr>
+        <w:t xml:space="preserve"> object </w:t>
+      </w:r>
+      <w:r>
+        <w:rPr>
+          <w:rFonts w:ascii="Courier New" w:eastAsia="Times New Roman" w:hAnsi="Courier New" w:cs="Courier New"/>
+          <w:sz w:val="20"/>
+          <w:szCs w:val="20"/>
+          <w:lang w:eastAsia="en-ID"/>
+        </w:rPr>
+        <w:t>mike</w:t>
+      </w:r>
+      <w:r>
+        <w:rPr>
+          <w:rFonts w:eastAsia="Times New Roman" w:cs="Times New Roman"/>
+          <w:sz w:val="24"/>
+          <w:szCs w:val="24"/>
+          <w:lang w:eastAsia="en-ID"/>
+        </w:rPr>
+        <w:t xml:space="preserve"> </w:t>
+      </w:r>
+      <w:proofErr w:type="spellStart"/>
+      <w:r>
+        <w:rPr>
+          <w:rFonts w:eastAsia="Times New Roman" w:cs="Times New Roman"/>
+          <w:sz w:val="24"/>
+          <w:szCs w:val="24"/>
+          <w:lang w:eastAsia="en-ID"/>
+        </w:rPr>
+        <w:t>dibuat</w:t>
+      </w:r>
+      <w:proofErr w:type="spellEnd"/>
+      <w:r>
+        <w:rPr>
+          <w:rFonts w:eastAsia="Times New Roman" w:cs="Times New Roman"/>
+          <w:sz w:val="24"/>
+          <w:szCs w:val="24"/>
+          <w:lang w:eastAsia="en-ID"/>
+        </w:rPr>
+        <w:t xml:space="preserve"> </w:t>
+      </w:r>
+      <w:proofErr w:type="spellStart"/>
+      <w:r>
+        <w:rPr>
+          <w:rFonts w:eastAsia="Times New Roman" w:cs="Times New Roman"/>
+          <w:sz w:val="24"/>
+          <w:szCs w:val="24"/>
+          <w:lang w:eastAsia="en-ID"/>
+        </w:rPr>
+        <w:t>dengan</w:t>
+      </w:r>
+      <w:proofErr w:type="spellEnd"/>
+      <w:r>
+        <w:rPr>
+          <w:rFonts w:eastAsia="Times New Roman" w:cs="Times New Roman"/>
+          <w:sz w:val="24"/>
+          <w:szCs w:val="24"/>
+          <w:lang w:eastAsia="en-ID"/>
+        </w:rPr>
+        <w:t xml:space="preserve"> </w:t>
+      </w:r>
+      <w:proofErr w:type="spellStart"/>
+      <w:r>
+        <w:rPr>
+          <w:rFonts w:eastAsia="Times New Roman" w:cs="Times New Roman"/>
+          <w:sz w:val="24"/>
+          <w:szCs w:val="24"/>
+          <w:lang w:eastAsia="en-ID"/>
+        </w:rPr>
+        <w:t>nama</w:t>
+      </w:r>
+      <w:proofErr w:type="spellEnd"/>
+      <w:r>
+        <w:rPr>
+          <w:rFonts w:eastAsia="Times New Roman" w:cs="Times New Roman"/>
+          <w:sz w:val="24"/>
+          <w:szCs w:val="24"/>
+          <w:lang w:eastAsia="en-ID"/>
+        </w:rPr>
+        <w:t xml:space="preserve"> "Mike" dan </w:t>
+      </w:r>
+      <w:proofErr w:type="spellStart"/>
+      <w:r>
+        <w:rPr>
+          <w:rFonts w:ascii="Courier New" w:eastAsia="Times New Roman" w:hAnsi="Courier New" w:cs="Courier New"/>
+          <w:sz w:val="20"/>
+          <w:szCs w:val="20"/>
+          <w:lang w:eastAsia="en-ID"/>
+        </w:rPr>
+        <w:t>isVip</w:t>
+      </w:r>
+      <w:proofErr w:type="spellEnd"/>
+      <w:r>
+        <w:rPr>
+          <w:rFonts w:ascii="Courier New" w:eastAsia="Times New Roman" w:hAnsi="Courier New" w:cs="Courier New"/>
+          <w:sz w:val="20"/>
+          <w:szCs w:val="20"/>
+          <w:lang w:eastAsia="en-ID"/>
+        </w:rPr>
+        <w:t>()</w:t>
+      </w:r>
+      <w:r>
+        <w:rPr>
+          <w:rFonts w:eastAsia="Times New Roman" w:cs="Times New Roman"/>
+          <w:sz w:val="24"/>
+          <w:szCs w:val="24"/>
+          <w:lang w:eastAsia="en-ID"/>
+        </w:rPr>
+        <w:t xml:space="preserve"> </w:t>
+      </w:r>
+      <w:proofErr w:type="spellStart"/>
+      <w:r>
+        <w:rPr>
+          <w:rFonts w:eastAsia="Times New Roman" w:cs="Times New Roman"/>
+          <w:sz w:val="24"/>
+          <w:szCs w:val="24"/>
+          <w:lang w:eastAsia="en-ID"/>
+        </w:rPr>
+        <w:t>bernilai</w:t>
+      </w:r>
+      <w:proofErr w:type="spellEnd"/>
+      <w:r>
+        <w:rPr>
+          <w:rFonts w:eastAsia="Times New Roman" w:cs="Times New Roman"/>
+          <w:sz w:val="24"/>
+          <w:szCs w:val="24"/>
+          <w:lang w:eastAsia="en-ID"/>
+        </w:rPr>
+        <w:t xml:space="preserve"> </w:t>
+      </w:r>
+      <w:r>
+        <w:rPr>
+          <w:rFonts w:ascii="Courier New" w:eastAsia="Times New Roman" w:hAnsi="Courier New" w:cs="Courier New"/>
+          <w:sz w:val="20"/>
+          <w:szCs w:val="20"/>
+          <w:lang w:eastAsia="en-ID"/>
+        </w:rPr>
+        <w:t>false</w:t>
+      </w:r>
+      <w:r>
+        <w:rPr>
+          <w:rFonts w:eastAsia="Times New Roman" w:cs="Times New Roman"/>
+          <w:sz w:val="24"/>
+          <w:szCs w:val="24"/>
+          <w:lang w:eastAsia="en-ID"/>
+        </w:rPr>
+        <w:t>.</w:t>
+      </w:r>
+    </w:p>
+    <w:p>
+      <w:pPr>
+        <w:pStyle w:val="ListParagraph"/>
+        <w:numPr>
+          <w:ilvl w:val="0"/>
+          <w:numId w:val="29"/>
+        </w:numPr>
+        <w:spacing w:before="100" w:beforeAutospacing="1" w:after="100" w:afterAutospacing="1" w:line="240" w:lineRule="auto"/>
+        <w:rPr>
+          <w:rFonts w:eastAsia="Times New Roman" w:cs="Times New Roman"/>
+          <w:sz w:val="24"/>
+          <w:szCs w:val="24"/>
+          <w:lang w:eastAsia="en-ID"/>
+        </w:rPr>
+      </w:pPr>
+      <w:proofErr w:type="spellStart"/>
+      <w:r>
+        <w:rPr>
+          <w:rFonts w:eastAsia="Times New Roman" w:cs="Times New Roman"/>
+          <w:sz w:val="24"/>
+          <w:szCs w:val="24"/>
+          <w:lang w:eastAsia="en-ID"/>
+        </w:rPr>
+        <w:t>Memastikan</w:t>
+      </w:r>
+      <w:proofErr w:type="spellEnd"/>
+      <w:r>
+        <w:rPr>
+          <w:rFonts w:eastAsia="Times New Roman" w:cs="Times New Roman"/>
+          <w:sz w:val="24"/>
+          <w:szCs w:val="24"/>
+          <w:lang w:eastAsia="en-ID"/>
+        </w:rPr>
+        <w:t xml:space="preserve"> </w:t>
+      </w:r>
+      <w:proofErr w:type="spellStart"/>
+      <w:r>
+        <w:rPr>
+          <w:rFonts w:eastAsia="Times New Roman" w:cs="Times New Roman"/>
+          <w:sz w:val="24"/>
+          <w:szCs w:val="24"/>
+          <w:lang w:eastAsia="en-ID"/>
+        </w:rPr>
+        <w:t>bahwa</w:t>
+      </w:r>
+      <w:proofErr w:type="spellEnd"/>
+      <w:r>
+        <w:rPr>
+          <w:rFonts w:eastAsia="Times New Roman" w:cs="Times New Roman"/>
+          <w:sz w:val="24"/>
+          <w:szCs w:val="24"/>
+          <w:lang w:eastAsia="en-ID"/>
+        </w:rPr>
+        <w:t xml:space="preserve"> ID </w:t>
+      </w:r>
+      <w:proofErr w:type="spellStart"/>
+      <w:r>
+        <w:rPr>
+          <w:rFonts w:ascii="Courier New" w:eastAsia="Times New Roman" w:hAnsi="Courier New" w:cs="Courier New"/>
+          <w:sz w:val="20"/>
+          <w:szCs w:val="20"/>
+          <w:lang w:eastAsia="en-ID"/>
+        </w:rPr>
+        <w:t>businessFlight</w:t>
+      </w:r>
+      <w:proofErr w:type="spellEnd"/>
+      <w:r>
+        <w:rPr>
+          <w:rFonts w:eastAsia="Times New Roman" w:cs="Times New Roman"/>
+          <w:sz w:val="24"/>
+          <w:szCs w:val="24"/>
+          <w:lang w:eastAsia="en-ID"/>
+        </w:rPr>
+        <w:t xml:space="preserve"> </w:t>
+      </w:r>
+      <w:proofErr w:type="spellStart"/>
+      <w:r>
+        <w:rPr>
+          <w:rFonts w:eastAsia="Times New Roman" w:cs="Times New Roman"/>
+          <w:sz w:val="24"/>
+          <w:szCs w:val="24"/>
+          <w:lang w:eastAsia="en-ID"/>
+        </w:rPr>
+        <w:t>adalah</w:t>
+      </w:r>
+      <w:proofErr w:type="spellEnd"/>
+      <w:r>
+        <w:rPr>
+          <w:rFonts w:eastAsia="Times New Roman" w:cs="Times New Roman"/>
+          <w:sz w:val="24"/>
+          <w:szCs w:val="24"/>
+          <w:lang w:eastAsia="en-ID"/>
+        </w:rPr>
+        <w:t xml:space="preserve"> </w:t>
+      </w:r>
+      <w:r>
+        <w:rPr>
+          <w:rFonts w:ascii="Courier New" w:eastAsia="Times New Roman" w:hAnsi="Courier New" w:cs="Courier New"/>
+          <w:sz w:val="20"/>
+          <w:szCs w:val="20"/>
+          <w:lang w:eastAsia="en-ID"/>
+        </w:rPr>
+        <w:t>"2"</w:t>
+      </w:r>
+      <w:r>
+        <w:rPr>
+          <w:rFonts w:eastAsia="Times New Roman" w:cs="Times New Roman"/>
+          <w:sz w:val="24"/>
+          <w:szCs w:val="24"/>
+          <w:lang w:eastAsia="en-ID"/>
+        </w:rPr>
+        <w:t>.</w:t>
+      </w:r>
+    </w:p>
+    <w:p>
+      <w:pPr>
+        <w:pStyle w:val="ListParagraph"/>
+        <w:numPr>
+          <w:ilvl w:val="0"/>
+          <w:numId w:val="29"/>
+        </w:numPr>
+        <w:spacing w:before="100" w:beforeAutospacing="1" w:after="100" w:afterAutospacing="1" w:line="240" w:lineRule="auto"/>
+        <w:rPr>
+          <w:rFonts w:eastAsia="Times New Roman" w:cs="Times New Roman"/>
+          <w:sz w:val="24"/>
+          <w:szCs w:val="24"/>
+          <w:lang w:eastAsia="en-ID"/>
+        </w:rPr>
+      </w:pPr>
+      <w:proofErr w:type="spellStart"/>
+      <w:r>
+        <w:rPr>
+          <w:rFonts w:eastAsia="Times New Roman" w:cs="Times New Roman"/>
+          <w:sz w:val="24"/>
+          <w:szCs w:val="24"/>
+          <w:lang w:eastAsia="en-ID"/>
+        </w:rPr>
+        <w:t>Mengecek</w:t>
+      </w:r>
+      <w:proofErr w:type="spellEnd"/>
+      <w:r>
+        <w:rPr>
+          <w:rFonts w:eastAsia="Times New Roman" w:cs="Times New Roman"/>
+          <w:sz w:val="24"/>
+          <w:szCs w:val="24"/>
+          <w:lang w:eastAsia="en-ID"/>
+        </w:rPr>
+        <w:t xml:space="preserve"> </w:t>
+      </w:r>
+      <w:proofErr w:type="spellStart"/>
+      <w:r>
+        <w:rPr>
+          <w:rFonts w:eastAsia="Times New Roman" w:cs="Times New Roman"/>
+          <w:sz w:val="24"/>
+          <w:szCs w:val="24"/>
+          <w:lang w:eastAsia="en-ID"/>
+        </w:rPr>
+        <w:t>bahwa</w:t>
+      </w:r>
+      <w:proofErr w:type="spellEnd"/>
+      <w:r>
+        <w:rPr>
+          <w:rFonts w:eastAsia="Times New Roman" w:cs="Times New Roman"/>
+          <w:sz w:val="24"/>
+          <w:szCs w:val="24"/>
+          <w:lang w:eastAsia="en-ID"/>
+        </w:rPr>
+        <w:t xml:space="preserve"> </w:t>
+      </w:r>
+      <w:proofErr w:type="spellStart"/>
+      <w:r>
+        <w:rPr>
+          <w:rFonts w:eastAsia="Times New Roman" w:cs="Times New Roman"/>
+          <w:sz w:val="24"/>
+          <w:szCs w:val="24"/>
+          <w:lang w:eastAsia="en-ID"/>
+        </w:rPr>
+        <w:t>menambahkan</w:t>
+      </w:r>
+      <w:proofErr w:type="spellEnd"/>
+      <w:r>
+        <w:rPr>
+          <w:rFonts w:eastAsia="Times New Roman" w:cs="Times New Roman"/>
+          <w:sz w:val="24"/>
+          <w:szCs w:val="24"/>
+          <w:lang w:eastAsia="en-ID"/>
+        </w:rPr>
+        <w:t xml:space="preserve"> </w:t>
+      </w:r>
+      <w:r>
+        <w:rPr>
+          <w:rFonts w:ascii="Courier New" w:eastAsia="Times New Roman" w:hAnsi="Courier New" w:cs="Courier New"/>
+          <w:sz w:val="20"/>
+          <w:szCs w:val="20"/>
+          <w:lang w:eastAsia="en-ID"/>
+        </w:rPr>
+        <w:t>mike</w:t>
+      </w:r>
+      <w:r>
+        <w:rPr>
+          <w:rFonts w:eastAsia="Times New Roman" w:cs="Times New Roman"/>
+          <w:sz w:val="24"/>
+          <w:szCs w:val="24"/>
+          <w:lang w:eastAsia="en-ID"/>
+        </w:rPr>
+        <w:t xml:space="preserve"> </w:t>
+      </w:r>
+      <w:proofErr w:type="spellStart"/>
+      <w:r>
+        <w:rPr>
+          <w:rFonts w:eastAsia="Times New Roman" w:cs="Times New Roman"/>
+          <w:sz w:val="24"/>
+          <w:szCs w:val="24"/>
+          <w:lang w:eastAsia="en-ID"/>
+        </w:rPr>
+        <w:t>ke</w:t>
+      </w:r>
+      <w:proofErr w:type="spellEnd"/>
+      <w:r>
+        <w:rPr>
+          <w:rFonts w:eastAsia="Times New Roman" w:cs="Times New Roman"/>
+          <w:sz w:val="24"/>
+          <w:szCs w:val="24"/>
+          <w:lang w:eastAsia="en-ID"/>
+        </w:rPr>
+        <w:t xml:space="preserve"> </w:t>
+      </w:r>
+      <w:proofErr w:type="spellStart"/>
+      <w:r>
+        <w:rPr>
+          <w:rFonts w:ascii="Courier New" w:eastAsia="Times New Roman" w:hAnsi="Courier New" w:cs="Courier New"/>
+          <w:sz w:val="20"/>
+          <w:szCs w:val="20"/>
+          <w:lang w:eastAsia="en-ID"/>
+        </w:rPr>
+        <w:t>businessFlight</w:t>
+      </w:r>
+      <w:proofErr w:type="spellEnd"/>
+      <w:r>
+        <w:rPr>
+          <w:rFonts w:eastAsia="Times New Roman" w:cs="Times New Roman"/>
+          <w:sz w:val="24"/>
+          <w:szCs w:val="24"/>
+          <w:lang w:eastAsia="en-ID"/>
+        </w:rPr>
+        <w:t xml:space="preserve"> </w:t>
+      </w:r>
+      <w:proofErr w:type="spellStart"/>
+      <w:r>
+        <w:rPr>
+          <w:rFonts w:eastAsia="Times New Roman" w:cs="Times New Roman"/>
+          <w:sz w:val="24"/>
+          <w:szCs w:val="24"/>
+          <w:lang w:eastAsia="en-ID"/>
+        </w:rPr>
+        <w:t>gagal</w:t>
+      </w:r>
+      <w:proofErr w:type="spellEnd"/>
+      <w:r>
+        <w:rPr>
+          <w:rFonts w:eastAsia="Times New Roman" w:cs="Times New Roman"/>
+          <w:sz w:val="24"/>
+          <w:szCs w:val="24"/>
+          <w:lang w:eastAsia="en-ID"/>
+        </w:rPr>
+        <w:t xml:space="preserve"> (</w:t>
+      </w:r>
+      <w:proofErr w:type="spellStart"/>
+      <w:r>
+        <w:rPr>
+          <w:rFonts w:eastAsia="Times New Roman" w:cs="Times New Roman"/>
+          <w:sz w:val="24"/>
+          <w:szCs w:val="24"/>
+          <w:lang w:eastAsia="en-ID"/>
+        </w:rPr>
+        <w:t>bernilai</w:t>
+      </w:r>
+      <w:proofErr w:type="spellEnd"/>
+      <w:r>
+        <w:rPr>
+          <w:rFonts w:eastAsia="Times New Roman" w:cs="Times New Roman"/>
+          <w:sz w:val="24"/>
+          <w:szCs w:val="24"/>
+          <w:lang w:eastAsia="en-ID"/>
+        </w:rPr>
+        <w:t xml:space="preserve"> </w:t>
+      </w:r>
+      <w:r>
+        <w:rPr>
+          <w:rFonts w:ascii="Courier New" w:eastAsia="Times New Roman" w:hAnsi="Courier New" w:cs="Courier New"/>
+          <w:sz w:val="20"/>
+          <w:szCs w:val="20"/>
+          <w:lang w:eastAsia="en-ID"/>
+        </w:rPr>
+        <w:t>false</w:t>
+      </w:r>
+      <w:r>
+        <w:rPr>
+          <w:rFonts w:eastAsia="Times New Roman" w:cs="Times New Roman"/>
+          <w:sz w:val="24"/>
+          <w:szCs w:val="24"/>
+          <w:lang w:eastAsia="en-ID"/>
+        </w:rPr>
+        <w:t>).</w:t>
+      </w:r>
+    </w:p>
+    <w:p>
+      <w:pPr>
+        <w:pStyle w:val="ListParagraph"/>
+        <w:numPr>
+          <w:ilvl w:val="0"/>
+          <w:numId w:val="29"/>
+        </w:numPr>
+        <w:spacing w:before="100" w:beforeAutospacing="1" w:after="100" w:afterAutospacing="1" w:line="240" w:lineRule="auto"/>
+        <w:rPr>
+          <w:rFonts w:eastAsia="Times New Roman" w:cs="Times New Roman"/>
+          <w:sz w:val="24"/>
+          <w:szCs w:val="24"/>
+          <w:lang w:eastAsia="en-ID"/>
+        </w:rPr>
+      </w:pPr>
+      <w:proofErr w:type="spellStart"/>
+      <w:r>
+        <w:rPr>
+          <w:rFonts w:eastAsia="Times New Roman" w:cs="Times New Roman"/>
+          <w:sz w:val="24"/>
+          <w:szCs w:val="24"/>
+          <w:lang w:eastAsia="en-ID"/>
+        </w:rPr>
+        <w:t>Memastikan</w:t>
+      </w:r>
+      <w:proofErr w:type="spellEnd"/>
+      <w:r>
+        <w:rPr>
+          <w:rFonts w:eastAsia="Times New Roman" w:cs="Times New Roman"/>
+          <w:sz w:val="24"/>
+          <w:szCs w:val="24"/>
+          <w:lang w:eastAsia="en-ID"/>
+        </w:rPr>
+        <w:t xml:space="preserve"> </w:t>
+      </w:r>
+      <w:proofErr w:type="spellStart"/>
+      <w:r>
+        <w:rPr>
+          <w:rFonts w:eastAsia="Times New Roman" w:cs="Times New Roman"/>
+          <w:sz w:val="24"/>
+          <w:szCs w:val="24"/>
+          <w:lang w:eastAsia="en-ID"/>
+        </w:rPr>
+        <w:t>bahwa</w:t>
+      </w:r>
+      <w:proofErr w:type="spellEnd"/>
+      <w:r>
+        <w:rPr>
+          <w:rFonts w:eastAsia="Times New Roman" w:cs="Times New Roman"/>
+          <w:sz w:val="24"/>
+          <w:szCs w:val="24"/>
+          <w:lang w:eastAsia="en-ID"/>
+        </w:rPr>
+        <w:t xml:space="preserve"> </w:t>
+      </w:r>
+      <w:proofErr w:type="spellStart"/>
+      <w:r>
+        <w:rPr>
+          <w:rFonts w:eastAsia="Times New Roman" w:cs="Times New Roman"/>
+          <w:sz w:val="24"/>
+          <w:szCs w:val="24"/>
+          <w:lang w:eastAsia="en-ID"/>
+        </w:rPr>
+        <w:t>setelah</w:t>
+      </w:r>
+      <w:proofErr w:type="spellEnd"/>
+      <w:r>
+        <w:rPr>
+          <w:rFonts w:eastAsia="Times New Roman" w:cs="Times New Roman"/>
+          <w:sz w:val="24"/>
+          <w:szCs w:val="24"/>
+          <w:lang w:eastAsia="en-ID"/>
+        </w:rPr>
+        <w:t xml:space="preserve"> </w:t>
+      </w:r>
+      <w:proofErr w:type="spellStart"/>
+      <w:r>
+        <w:rPr>
+          <w:rFonts w:eastAsia="Times New Roman" w:cs="Times New Roman"/>
+          <w:sz w:val="24"/>
+          <w:szCs w:val="24"/>
+          <w:lang w:eastAsia="en-ID"/>
+        </w:rPr>
+        <w:t>mencoba</w:t>
+      </w:r>
+      <w:proofErr w:type="spellEnd"/>
+      <w:r>
+        <w:rPr>
+          <w:rFonts w:eastAsia="Times New Roman" w:cs="Times New Roman"/>
+          <w:sz w:val="24"/>
+          <w:szCs w:val="24"/>
+          <w:lang w:eastAsia="en-ID"/>
+        </w:rPr>
+        <w:t xml:space="preserve"> </w:t>
+      </w:r>
+      <w:proofErr w:type="spellStart"/>
+      <w:r>
+        <w:rPr>
+          <w:rFonts w:eastAsia="Times New Roman" w:cs="Times New Roman"/>
+          <w:sz w:val="24"/>
+          <w:szCs w:val="24"/>
+          <w:lang w:eastAsia="en-ID"/>
+        </w:rPr>
+        <w:t>menambahkan</w:t>
+      </w:r>
+      <w:proofErr w:type="spellEnd"/>
+      <w:r>
+        <w:rPr>
+          <w:rFonts w:eastAsia="Times New Roman" w:cs="Times New Roman"/>
+          <w:sz w:val="24"/>
+          <w:szCs w:val="24"/>
+          <w:lang w:eastAsia="en-ID"/>
+        </w:rPr>
+        <w:t xml:space="preserve"> </w:t>
+      </w:r>
+      <w:r>
+        <w:rPr>
+          <w:rFonts w:ascii="Courier New" w:eastAsia="Times New Roman" w:hAnsi="Courier New" w:cs="Courier New"/>
+          <w:sz w:val="20"/>
+          <w:szCs w:val="20"/>
+          <w:lang w:eastAsia="en-ID"/>
+        </w:rPr>
+        <w:t>mike</w:t>
+      </w:r>
+      <w:r>
+        <w:rPr>
+          <w:rFonts w:eastAsia="Times New Roman" w:cs="Times New Roman"/>
+          <w:sz w:val="24"/>
+          <w:szCs w:val="24"/>
+          <w:lang w:eastAsia="en-ID"/>
+        </w:rPr>
+        <w:t xml:space="preserve">, </w:t>
+      </w:r>
+      <w:proofErr w:type="spellStart"/>
+      <w:r>
+        <w:rPr>
+          <w:rFonts w:eastAsia="Times New Roman" w:cs="Times New Roman"/>
+          <w:sz w:val="24"/>
+          <w:szCs w:val="24"/>
+          <w:lang w:eastAsia="en-ID"/>
+        </w:rPr>
+        <w:t>jumlah</w:t>
+      </w:r>
+      <w:proofErr w:type="spellEnd"/>
+      <w:r>
+        <w:rPr>
+          <w:rFonts w:eastAsia="Times New Roman" w:cs="Times New Roman"/>
+          <w:sz w:val="24"/>
+          <w:szCs w:val="24"/>
+          <w:lang w:eastAsia="en-ID"/>
+        </w:rPr>
+        <w:t xml:space="preserve"> </w:t>
+      </w:r>
+      <w:proofErr w:type="spellStart"/>
+      <w:r>
+        <w:rPr>
+          <w:rFonts w:eastAsia="Times New Roman" w:cs="Times New Roman"/>
+          <w:sz w:val="24"/>
+          <w:szCs w:val="24"/>
+          <w:lang w:eastAsia="en-ID"/>
+        </w:rPr>
+        <w:t>penumpang</w:t>
+      </w:r>
+      <w:proofErr w:type="spellEnd"/>
+      <w:r>
+        <w:rPr>
+          <w:rFonts w:eastAsia="Times New Roman" w:cs="Times New Roman"/>
+          <w:sz w:val="24"/>
+          <w:szCs w:val="24"/>
+          <w:lang w:eastAsia="en-ID"/>
+        </w:rPr>
+        <w:t xml:space="preserve"> di flight </w:t>
+      </w:r>
+      <w:proofErr w:type="spellStart"/>
+      <w:r>
+        <w:rPr>
+          <w:rFonts w:eastAsia="Times New Roman" w:cs="Times New Roman"/>
+          <w:sz w:val="24"/>
+          <w:szCs w:val="24"/>
+          <w:lang w:eastAsia="en-ID"/>
+        </w:rPr>
+        <w:t>tetap</w:t>
+      </w:r>
+      <w:proofErr w:type="spellEnd"/>
+      <w:r>
+        <w:rPr>
+          <w:rFonts w:eastAsia="Times New Roman" w:cs="Times New Roman"/>
+          <w:sz w:val="24"/>
+          <w:szCs w:val="24"/>
+          <w:lang w:eastAsia="en-ID"/>
+        </w:rPr>
+        <w:t xml:space="preserve"> </w:t>
+      </w:r>
+      <w:r>
+        <w:rPr>
+          <w:rFonts w:ascii="Courier New" w:eastAsia="Times New Roman" w:hAnsi="Courier New" w:cs="Courier New"/>
+          <w:sz w:val="20"/>
+          <w:szCs w:val="20"/>
+          <w:lang w:eastAsia="en-ID"/>
+        </w:rPr>
+        <w:t>0</w:t>
+      </w:r>
+      <w:r>
+        <w:rPr>
+          <w:rFonts w:eastAsia="Times New Roman" w:cs="Times New Roman"/>
+          <w:sz w:val="24"/>
+          <w:szCs w:val="24"/>
+          <w:lang w:eastAsia="en-ID"/>
+        </w:rPr>
+        <w:t>.</w:t>
+      </w:r>
+    </w:p>
+    <w:p>
+      <w:pPr>
+        <w:pStyle w:val="ListParagraph"/>
+        <w:numPr>
+          <w:ilvl w:val="0"/>
+          <w:numId w:val="29"/>
+        </w:numPr>
+        <w:spacing w:before="100" w:beforeAutospacing="1" w:after="100" w:afterAutospacing="1" w:line="240" w:lineRule="auto"/>
+        <w:rPr>
+          <w:rFonts w:eastAsia="Times New Roman" w:cs="Times New Roman"/>
+          <w:sz w:val="24"/>
+          <w:szCs w:val="24"/>
+          <w:lang w:eastAsia="en-ID"/>
+        </w:rPr>
+      </w:pPr>
+      <w:proofErr w:type="spellStart"/>
+      <w:r>
+        <w:rPr>
+          <w:rFonts w:eastAsia="Times New Roman" w:cs="Times New Roman"/>
+          <w:sz w:val="24"/>
+          <w:szCs w:val="24"/>
+          <w:lang w:eastAsia="en-ID"/>
+        </w:rPr>
+        <w:t>Mengecek</w:t>
+      </w:r>
+      <w:proofErr w:type="spellEnd"/>
+      <w:r>
+        <w:rPr>
+          <w:rFonts w:eastAsia="Times New Roman" w:cs="Times New Roman"/>
+          <w:sz w:val="24"/>
+          <w:szCs w:val="24"/>
+          <w:lang w:eastAsia="en-ID"/>
+        </w:rPr>
+        <w:t xml:space="preserve"> </w:t>
+      </w:r>
+      <w:proofErr w:type="spellStart"/>
+      <w:r>
+        <w:rPr>
+          <w:rFonts w:eastAsia="Times New Roman" w:cs="Times New Roman"/>
+          <w:sz w:val="24"/>
+          <w:szCs w:val="24"/>
+          <w:lang w:eastAsia="en-ID"/>
+        </w:rPr>
+        <w:t>bahwa</w:t>
+      </w:r>
+      <w:proofErr w:type="spellEnd"/>
+      <w:r>
+        <w:rPr>
+          <w:rFonts w:eastAsia="Times New Roman" w:cs="Times New Roman"/>
+          <w:sz w:val="24"/>
+          <w:szCs w:val="24"/>
+          <w:lang w:eastAsia="en-ID"/>
+        </w:rPr>
+        <w:t xml:space="preserve"> </w:t>
+      </w:r>
+      <w:proofErr w:type="spellStart"/>
+      <w:r>
+        <w:rPr>
+          <w:rFonts w:eastAsia="Times New Roman" w:cs="Times New Roman"/>
+          <w:sz w:val="24"/>
+          <w:szCs w:val="24"/>
+          <w:lang w:eastAsia="en-ID"/>
+        </w:rPr>
+        <w:t>menghapus</w:t>
+      </w:r>
+      <w:proofErr w:type="spellEnd"/>
+      <w:r>
+        <w:rPr>
+          <w:rFonts w:eastAsia="Times New Roman" w:cs="Times New Roman"/>
+          <w:sz w:val="24"/>
+          <w:szCs w:val="24"/>
+          <w:lang w:eastAsia="en-ID"/>
+        </w:rPr>
+        <w:t xml:space="preserve"> </w:t>
+      </w:r>
+      <w:r>
+        <w:rPr>
+          <w:rFonts w:ascii="Courier New" w:eastAsia="Times New Roman" w:hAnsi="Courier New" w:cs="Courier New"/>
+          <w:sz w:val="20"/>
+          <w:szCs w:val="20"/>
+          <w:lang w:eastAsia="en-ID"/>
+        </w:rPr>
+        <w:t>mike</w:t>
+      </w:r>
+      <w:r>
+        <w:rPr>
+          <w:rFonts w:eastAsia="Times New Roman" w:cs="Times New Roman"/>
+          <w:sz w:val="24"/>
+          <w:szCs w:val="24"/>
+          <w:lang w:eastAsia="en-ID"/>
+        </w:rPr>
+        <w:t xml:space="preserve"> </w:t>
+      </w:r>
+      <w:proofErr w:type="spellStart"/>
+      <w:r>
+        <w:rPr>
+          <w:rFonts w:eastAsia="Times New Roman" w:cs="Times New Roman"/>
+          <w:sz w:val="24"/>
+          <w:szCs w:val="24"/>
+          <w:lang w:eastAsia="en-ID"/>
+        </w:rPr>
+        <w:t>dari</w:t>
+      </w:r>
+      <w:proofErr w:type="spellEnd"/>
+      <w:r>
+        <w:rPr>
+          <w:rFonts w:eastAsia="Times New Roman" w:cs="Times New Roman"/>
+          <w:sz w:val="24"/>
+          <w:szCs w:val="24"/>
+          <w:lang w:eastAsia="en-ID"/>
+        </w:rPr>
+        <w:t xml:space="preserve"> </w:t>
+      </w:r>
+      <w:proofErr w:type="spellStart"/>
+      <w:r>
+        <w:rPr>
+          <w:rFonts w:ascii="Courier New" w:eastAsia="Times New Roman" w:hAnsi="Courier New" w:cs="Courier New"/>
+          <w:sz w:val="20"/>
+          <w:szCs w:val="20"/>
+          <w:lang w:eastAsia="en-ID"/>
+        </w:rPr>
+        <w:t>businessFlight</w:t>
+      </w:r>
+      <w:proofErr w:type="spellEnd"/>
+      <w:r>
+        <w:rPr>
+          <w:rFonts w:eastAsia="Times New Roman" w:cs="Times New Roman"/>
+          <w:sz w:val="24"/>
+          <w:szCs w:val="24"/>
+          <w:lang w:eastAsia="en-ID"/>
+        </w:rPr>
+        <w:t xml:space="preserve"> juga </w:t>
+      </w:r>
+      <w:proofErr w:type="spellStart"/>
+      <w:r>
+        <w:rPr>
+          <w:rFonts w:eastAsia="Times New Roman" w:cs="Times New Roman"/>
+          <w:sz w:val="24"/>
+          <w:szCs w:val="24"/>
+          <w:lang w:eastAsia="en-ID"/>
+        </w:rPr>
+        <w:t>gagal</w:t>
+      </w:r>
+      <w:proofErr w:type="spellEnd"/>
+      <w:r>
+        <w:rPr>
+          <w:rFonts w:eastAsia="Times New Roman" w:cs="Times New Roman"/>
+          <w:sz w:val="24"/>
+          <w:szCs w:val="24"/>
+          <w:lang w:eastAsia="en-ID"/>
+        </w:rPr>
+        <w:t xml:space="preserve"> (</w:t>
+      </w:r>
+      <w:proofErr w:type="spellStart"/>
+      <w:r>
+        <w:rPr>
+          <w:rFonts w:eastAsia="Times New Roman" w:cs="Times New Roman"/>
+          <w:sz w:val="24"/>
+          <w:szCs w:val="24"/>
+          <w:lang w:eastAsia="en-ID"/>
+        </w:rPr>
+        <w:t>bernilai</w:t>
+      </w:r>
+      <w:proofErr w:type="spellEnd"/>
+      <w:r>
+        <w:rPr>
+          <w:rFonts w:eastAsia="Times New Roman" w:cs="Times New Roman"/>
+          <w:sz w:val="24"/>
+          <w:szCs w:val="24"/>
+          <w:lang w:eastAsia="en-ID"/>
+        </w:rPr>
+        <w:t xml:space="preserve"> </w:t>
+      </w:r>
+      <w:r>
+        <w:rPr>
+          <w:rFonts w:ascii="Courier New" w:eastAsia="Times New Roman" w:hAnsi="Courier New" w:cs="Courier New"/>
+          <w:sz w:val="20"/>
+          <w:szCs w:val="20"/>
+          <w:lang w:eastAsia="en-ID"/>
+        </w:rPr>
+        <w:t>false</w:t>
+      </w:r>
+      <w:r>
+        <w:rPr>
+          <w:rFonts w:eastAsia="Times New Roman" w:cs="Times New Roman"/>
+          <w:sz w:val="24"/>
+          <w:szCs w:val="24"/>
+          <w:lang w:eastAsia="en-ID"/>
+        </w:rPr>
+        <w:t>).</w:t>
+      </w:r>
+    </w:p>
+    <w:p>
+      <w:pPr>
+        <w:pStyle w:val="ListParagraph"/>
+        <w:numPr>
+          <w:ilvl w:val="0"/>
+          <w:numId w:val="29"/>
+        </w:numPr>
+        <w:spacing w:before="100" w:beforeAutospacing="1" w:after="100" w:afterAutospacing="1" w:line="240" w:lineRule="auto"/>
+        <w:rPr>
+          <w:rFonts w:eastAsia="Times New Roman" w:cs="Times New Roman"/>
+          <w:sz w:val="24"/>
+          <w:szCs w:val="24"/>
+          <w:lang w:eastAsia="en-ID"/>
+        </w:rPr>
+      </w:pPr>
+      <w:r>
+        <w:rPr>
+          <w:rFonts w:eastAsia="Times New Roman" w:cs="Times New Roman"/>
+          <w:sz w:val="24"/>
+          <w:szCs w:val="24"/>
+          <w:lang w:eastAsia="en-ID"/>
+        </w:rPr>
+        <w:t xml:space="preserve">Setelah </w:t>
+      </w:r>
+      <w:proofErr w:type="spellStart"/>
+      <w:r>
+        <w:rPr>
+          <w:rFonts w:eastAsia="Times New Roman" w:cs="Times New Roman"/>
+          <w:sz w:val="24"/>
+          <w:szCs w:val="24"/>
+          <w:lang w:eastAsia="en-ID"/>
+        </w:rPr>
+        <w:t>mencoba</w:t>
+      </w:r>
+      <w:proofErr w:type="spellEnd"/>
+      <w:r>
+        <w:rPr>
+          <w:rFonts w:eastAsia="Times New Roman" w:cs="Times New Roman"/>
+          <w:sz w:val="24"/>
+          <w:szCs w:val="24"/>
+          <w:lang w:eastAsia="en-ID"/>
+        </w:rPr>
+        <w:t xml:space="preserve"> </w:t>
+      </w:r>
+      <w:proofErr w:type="spellStart"/>
+      <w:r>
+        <w:rPr>
+          <w:rFonts w:eastAsia="Times New Roman" w:cs="Times New Roman"/>
+          <w:sz w:val="24"/>
+          <w:szCs w:val="24"/>
+          <w:lang w:eastAsia="en-ID"/>
+        </w:rPr>
+        <w:t>menghapus</w:t>
+      </w:r>
+      <w:proofErr w:type="spellEnd"/>
+      <w:r>
+        <w:rPr>
+          <w:rFonts w:eastAsia="Times New Roman" w:cs="Times New Roman"/>
+          <w:sz w:val="24"/>
+          <w:szCs w:val="24"/>
+          <w:lang w:eastAsia="en-ID"/>
+        </w:rPr>
+        <w:t xml:space="preserve"> </w:t>
+      </w:r>
+      <w:r>
+        <w:rPr>
+          <w:rFonts w:ascii="Courier New" w:eastAsia="Times New Roman" w:hAnsi="Courier New" w:cs="Courier New"/>
+          <w:sz w:val="20"/>
+          <w:szCs w:val="20"/>
+          <w:lang w:eastAsia="en-ID"/>
+        </w:rPr>
+        <w:t>mike</w:t>
+      </w:r>
+      <w:r>
+        <w:rPr>
+          <w:rFonts w:eastAsia="Times New Roman" w:cs="Times New Roman"/>
+          <w:sz w:val="24"/>
+          <w:szCs w:val="24"/>
+          <w:lang w:eastAsia="en-ID"/>
+        </w:rPr>
+        <w:t xml:space="preserve">, </w:t>
+      </w:r>
+      <w:proofErr w:type="spellStart"/>
+      <w:r>
+        <w:rPr>
+          <w:rFonts w:eastAsia="Times New Roman" w:cs="Times New Roman"/>
+          <w:sz w:val="24"/>
+          <w:szCs w:val="24"/>
+          <w:lang w:eastAsia="en-ID"/>
+        </w:rPr>
+        <w:t>jumlah</w:t>
+      </w:r>
+      <w:proofErr w:type="spellEnd"/>
+      <w:r>
+        <w:rPr>
+          <w:rFonts w:eastAsia="Times New Roman" w:cs="Times New Roman"/>
+          <w:sz w:val="24"/>
+          <w:szCs w:val="24"/>
+          <w:lang w:eastAsia="en-ID"/>
+        </w:rPr>
+        <w:t xml:space="preserve"> </w:t>
+      </w:r>
+      <w:proofErr w:type="spellStart"/>
+      <w:r>
+        <w:rPr>
+          <w:rFonts w:eastAsia="Times New Roman" w:cs="Times New Roman"/>
+          <w:sz w:val="24"/>
+          <w:szCs w:val="24"/>
+          <w:lang w:eastAsia="en-ID"/>
+        </w:rPr>
+        <w:t>penumpang</w:t>
+      </w:r>
+      <w:proofErr w:type="spellEnd"/>
+      <w:r>
+        <w:rPr>
+          <w:rFonts w:eastAsia="Times New Roman" w:cs="Times New Roman"/>
+          <w:sz w:val="24"/>
+          <w:szCs w:val="24"/>
+          <w:lang w:eastAsia="en-ID"/>
+        </w:rPr>
+        <w:t xml:space="preserve"> di flight </w:t>
+      </w:r>
+      <w:proofErr w:type="spellStart"/>
+      <w:r>
+        <w:rPr>
+          <w:rFonts w:eastAsia="Times New Roman" w:cs="Times New Roman"/>
+          <w:sz w:val="24"/>
+          <w:szCs w:val="24"/>
+          <w:lang w:eastAsia="en-ID"/>
+        </w:rPr>
+        <w:t>tetap</w:t>
+      </w:r>
+      <w:proofErr w:type="spellEnd"/>
+      <w:r>
+        <w:rPr>
+          <w:rFonts w:eastAsia="Times New Roman" w:cs="Times New Roman"/>
+          <w:sz w:val="24"/>
+          <w:szCs w:val="24"/>
+          <w:lang w:eastAsia="en-ID"/>
+        </w:rPr>
+        <w:t xml:space="preserve"> </w:t>
+      </w:r>
+      <w:r>
+        <w:rPr>
+          <w:rFonts w:ascii="Courier New" w:eastAsia="Times New Roman" w:hAnsi="Courier New" w:cs="Courier New"/>
+          <w:sz w:val="20"/>
+          <w:szCs w:val="20"/>
+          <w:lang w:eastAsia="en-ID"/>
+        </w:rPr>
+        <w:t>0</w:t>
+      </w:r>
+      <w:r>
+        <w:rPr>
+          <w:rFonts w:eastAsia="Times New Roman" w:cs="Times New Roman"/>
+          <w:sz w:val="24"/>
+          <w:szCs w:val="24"/>
+          <w:lang w:eastAsia="en-ID"/>
+        </w:rPr>
+        <w:t>.</w:t>
+      </w:r>
+    </w:p>
+    <w:p>
+      <w:pPr>
+        <w:spacing w:before="100" w:beforeAutospacing="1" w:after="100" w:afterAutospacing="1" w:line="240" w:lineRule="auto"/>
+        <w:rPr>
+          <w:rFonts w:eastAsia="Times New Roman" w:cs="Times New Roman"/>
+          <w:sz w:val="24"/>
+          <w:szCs w:val="24"/>
+          <w:lang w:eastAsia="en-ID"/>
+        </w:rPr>
+      </w:pPr>
+      <w:r>
+        <w:rPr>
+          <w:rFonts w:eastAsia="Times New Roman" w:cs="Times New Roman"/>
+          <w:sz w:val="24"/>
+          <w:szCs w:val="24"/>
+          <w:lang w:eastAsia="en-ID"/>
+        </w:rPr>
+        <w:t xml:space="preserve">4. </w:t>
+      </w:r>
+      <w:r>
+        <w:rPr>
+          <w:rFonts w:eastAsia="Times New Roman" w:cs="Times New Roman"/>
+          <w:sz w:val="24"/>
+          <w:szCs w:val="24"/>
+          <w:lang w:eastAsia="en-ID"/>
+        </w:rPr>
+        <w:drawing>
+          <wp:inline distT="0" distB="0" distL="0" distR="0" wp14:anchorId="2B48A6D2" wp14:editId="31BF3FB7">
+            <wp:extent cx="5731510" cy="1259205"/>
+            <wp:effectExtent l="0" t="0" r="2540" b="0"/>
+            <wp:docPr id="19" name="Picture 19"/>
+            <wp:cNvGraphicFramePr>
+              <a:graphicFrameLocks xmlns:a="http://schemas.openxmlformats.org/drawingml/2006/main" noChangeAspect="1"/>
+            </wp:cNvGraphicFramePr>
+            <a:graphic xmlns:a="http://schemas.openxmlformats.org/drawingml/2006/main">
+              <a:graphicData uri="http://schemas.openxmlformats.org/drawingml/2006/picture">
+                <pic:pic xmlns:pic="http://schemas.openxmlformats.org/drawingml/2006/picture">
+                  <pic:nvPicPr>
+                    <pic:cNvPr id="1" name=""/>
+                    <pic:cNvPicPr/>
+                  </pic:nvPicPr>
+                  <pic:blipFill>
+                    <a:blip r:embed="rId18"/>
+                    <a:stretch>
+                      <a:fillRect/>
+                    </a:stretch>
+                  </pic:blipFill>
+                  <pic:spPr>
+                    <a:xfrm>
+                      <a:off x="0" y="0"/>
+                      <a:ext cx="5731510" cy="1259205"/>
+                    </a:xfrm>
+                    <a:prstGeom prst="rect">
+                      <a:avLst/>
+                    </a:prstGeom>
+                  </pic:spPr>
+                </pic:pic>
+              </a:graphicData>
+            </a:graphic>
+          </wp:inline>
+        </w:drawing>
+      </w:r>
+    </w:p>
+    <w:p>
+      <w:pPr>
+        <w:spacing w:before="100" w:beforeAutospacing="1" w:after="100" w:afterAutospacing="1" w:line="240" w:lineRule="auto"/>
+        <w:rPr>
+          <w:rFonts w:eastAsia="Times New Roman" w:cs="Times New Roman"/>
+          <w:sz w:val="24"/>
+          <w:szCs w:val="24"/>
+          <w:lang w:eastAsia="en-ID"/>
+        </w:rPr>
+      </w:pPr>
+      <w:proofErr w:type="spellStart"/>
+      <w:r>
+        <w:rPr>
+          <w:rFonts w:eastAsia="Times New Roman" w:cs="Times New Roman"/>
+          <w:sz w:val="24"/>
+          <w:szCs w:val="24"/>
+          <w:lang w:eastAsia="en-ID"/>
+        </w:rPr>
+        <w:t>Dalam</w:t>
+      </w:r>
+      <w:proofErr w:type="spellEnd"/>
+      <w:r>
+        <w:rPr>
+          <w:rFonts w:eastAsia="Times New Roman" w:cs="Times New Roman"/>
+          <w:sz w:val="24"/>
+          <w:szCs w:val="24"/>
+          <w:lang w:eastAsia="en-ID"/>
+        </w:rPr>
+        <w:t xml:space="preserve"> test </w:t>
+      </w:r>
+      <w:proofErr w:type="spellStart"/>
+      <w:r>
+        <w:rPr>
+          <w:rFonts w:eastAsia="Times New Roman" w:cs="Times New Roman"/>
+          <w:sz w:val="24"/>
+          <w:szCs w:val="24"/>
+          <w:lang w:eastAsia="en-ID"/>
+        </w:rPr>
+        <w:t>ini</w:t>
+      </w:r>
+      <w:proofErr w:type="spellEnd"/>
+      <w:r>
+        <w:rPr>
+          <w:rFonts w:eastAsia="Times New Roman" w:cs="Times New Roman"/>
+          <w:sz w:val="24"/>
+          <w:szCs w:val="24"/>
+          <w:lang w:eastAsia="en-ID"/>
+        </w:rPr>
+        <w:t xml:space="preserve"> </w:t>
+      </w:r>
+      <w:proofErr w:type="spellStart"/>
+      <w:r>
+        <w:rPr>
+          <w:rFonts w:eastAsia="Times New Roman" w:cs="Times New Roman"/>
+          <w:sz w:val="24"/>
+          <w:szCs w:val="24"/>
+          <w:lang w:eastAsia="en-ID"/>
+        </w:rPr>
+        <w:t>akan</w:t>
+      </w:r>
+      <w:proofErr w:type="spellEnd"/>
+      <w:r>
+        <w:rPr>
+          <w:rFonts w:eastAsia="Times New Roman" w:cs="Times New Roman"/>
+          <w:sz w:val="24"/>
+          <w:szCs w:val="24"/>
+          <w:lang w:eastAsia="en-ID"/>
+        </w:rPr>
+        <w:t xml:space="preserve"> </w:t>
+      </w:r>
+      <w:proofErr w:type="spellStart"/>
+      <w:r>
+        <w:rPr>
+          <w:rFonts w:eastAsia="Times New Roman" w:cs="Times New Roman"/>
+          <w:sz w:val="24"/>
+          <w:szCs w:val="24"/>
+          <w:lang w:eastAsia="en-ID"/>
+        </w:rPr>
+        <w:t>mengecek</w:t>
+      </w:r>
+      <w:proofErr w:type="spellEnd"/>
+      <w:r>
+        <w:rPr>
+          <w:rFonts w:eastAsia="Times New Roman" w:cs="Times New Roman"/>
+          <w:sz w:val="24"/>
+          <w:szCs w:val="24"/>
+          <w:lang w:eastAsia="en-ID"/>
+        </w:rPr>
+        <w:t xml:space="preserve"> </w:t>
+      </w:r>
+      <w:proofErr w:type="spellStart"/>
+      <w:r>
+        <w:rPr>
+          <w:rFonts w:eastAsia="Times New Roman" w:cs="Times New Roman"/>
+          <w:sz w:val="24"/>
+          <w:szCs w:val="24"/>
+          <w:lang w:eastAsia="en-ID"/>
+        </w:rPr>
+        <w:t>vip</w:t>
+      </w:r>
+      <w:proofErr w:type="spellEnd"/>
+      <w:r>
+        <w:rPr>
+          <w:rFonts w:eastAsia="Times New Roman" w:cs="Times New Roman"/>
+          <w:sz w:val="24"/>
+          <w:szCs w:val="24"/>
+          <w:lang w:eastAsia="en-ID"/>
+        </w:rPr>
+        <w:t xml:space="preserve"> passenger </w:t>
+      </w:r>
+      <w:proofErr w:type="spellStart"/>
+      <w:r>
+        <w:rPr>
+          <w:rFonts w:eastAsia="Times New Roman" w:cs="Times New Roman"/>
+          <w:sz w:val="24"/>
+          <w:szCs w:val="24"/>
+          <w:lang w:eastAsia="en-ID"/>
+        </w:rPr>
+        <w:t>dalam</w:t>
+      </w:r>
+      <w:proofErr w:type="spellEnd"/>
+      <w:r>
+        <w:rPr>
+          <w:rFonts w:eastAsia="Times New Roman" w:cs="Times New Roman"/>
+          <w:sz w:val="24"/>
+          <w:szCs w:val="24"/>
+          <w:lang w:eastAsia="en-ID"/>
+        </w:rPr>
+        <w:t xml:space="preserve"> </w:t>
+      </w:r>
+      <w:proofErr w:type="spellStart"/>
+      <w:r>
+        <w:rPr>
+          <w:rFonts w:eastAsia="Times New Roman" w:cs="Times New Roman"/>
+          <w:sz w:val="24"/>
+          <w:szCs w:val="24"/>
+          <w:lang w:eastAsia="en-ID"/>
+        </w:rPr>
+        <w:t>kelas</w:t>
+      </w:r>
+      <w:proofErr w:type="spellEnd"/>
+      <w:r>
+        <w:rPr>
+          <w:rFonts w:eastAsia="Times New Roman" w:cs="Times New Roman"/>
+          <w:sz w:val="24"/>
+          <w:szCs w:val="24"/>
+          <w:lang w:eastAsia="en-ID"/>
+        </w:rPr>
+        <w:t xml:space="preserve"> business, </w:t>
+      </w:r>
+      <w:proofErr w:type="spellStart"/>
+      <w:r>
+        <w:rPr>
+          <w:rFonts w:eastAsia="Times New Roman" w:cs="Times New Roman"/>
+          <w:sz w:val="24"/>
+          <w:szCs w:val="24"/>
+          <w:lang w:eastAsia="en-ID"/>
+        </w:rPr>
+        <w:t>dimana</w:t>
+      </w:r>
+      <w:proofErr w:type="spellEnd"/>
+      <w:r>
+        <w:rPr>
+          <w:rFonts w:eastAsia="Times New Roman" w:cs="Times New Roman"/>
+          <w:sz w:val="24"/>
+          <w:szCs w:val="24"/>
+          <w:lang w:eastAsia="en-ID"/>
+        </w:rPr>
+        <w:t xml:space="preserve"> </w:t>
+      </w:r>
+      <w:proofErr w:type="spellStart"/>
+      <w:r>
+        <w:rPr>
+          <w:rFonts w:eastAsia="Times New Roman" w:cs="Times New Roman"/>
+          <w:sz w:val="24"/>
+          <w:szCs w:val="24"/>
+          <w:lang w:eastAsia="en-ID"/>
+        </w:rPr>
+        <w:t>tes</w:t>
+      </w:r>
+      <w:proofErr w:type="spellEnd"/>
+      <w:r>
+        <w:rPr>
+          <w:rFonts w:eastAsia="Times New Roman" w:cs="Times New Roman"/>
+          <w:sz w:val="24"/>
+          <w:szCs w:val="24"/>
+          <w:lang w:eastAsia="en-ID"/>
+        </w:rPr>
+        <w:t xml:space="preserve"> </w:t>
+      </w:r>
+      <w:proofErr w:type="spellStart"/>
+      <w:r>
+        <w:rPr>
+          <w:rFonts w:eastAsia="Times New Roman" w:cs="Times New Roman"/>
+          <w:sz w:val="24"/>
+          <w:szCs w:val="24"/>
+          <w:lang w:eastAsia="en-ID"/>
+        </w:rPr>
+        <w:t>ini</w:t>
+      </w:r>
+      <w:proofErr w:type="spellEnd"/>
+      <w:r>
+        <w:rPr>
+          <w:rFonts w:eastAsia="Times New Roman" w:cs="Times New Roman"/>
+          <w:sz w:val="24"/>
+          <w:szCs w:val="24"/>
+          <w:lang w:eastAsia="en-ID"/>
+        </w:rPr>
+        <w:t>:</w:t>
+      </w:r>
+    </w:p>
+    <w:p>
+      <w:pPr>
+        <w:pStyle w:val="ListParagraph"/>
+        <w:numPr>
+          <w:ilvl w:val="0"/>
+          <w:numId w:val="32"/>
+        </w:numPr>
+        <w:spacing w:before="100" w:beforeAutospacing="1" w:after="100" w:afterAutospacing="1" w:line="240" w:lineRule="auto"/>
+        <w:rPr>
+          <w:rFonts w:eastAsia="Times New Roman" w:cs="Times New Roman"/>
+          <w:sz w:val="24"/>
+          <w:szCs w:val="24"/>
+          <w:lang w:eastAsia="en-ID"/>
+        </w:rPr>
+      </w:pPr>
+      <w:proofErr w:type="spellStart"/>
+      <w:r>
+        <w:rPr>
+          <w:rFonts w:eastAsia="Times New Roman" w:cs="Times New Roman"/>
+          <w:sz w:val="24"/>
+          <w:szCs w:val="24"/>
+          <w:lang w:eastAsia="en-ID"/>
+        </w:rPr>
+        <w:t>Mengecek</w:t>
+      </w:r>
+      <w:proofErr w:type="spellEnd"/>
+      <w:r>
+        <w:rPr>
+          <w:rFonts w:eastAsia="Times New Roman" w:cs="Times New Roman"/>
+          <w:sz w:val="24"/>
+          <w:szCs w:val="24"/>
+          <w:lang w:eastAsia="en-ID"/>
+        </w:rPr>
+        <w:t xml:space="preserve"> </w:t>
+      </w:r>
+      <w:proofErr w:type="spellStart"/>
+      <w:r>
+        <w:rPr>
+          <w:rFonts w:eastAsia="Times New Roman" w:cs="Times New Roman"/>
+          <w:sz w:val="24"/>
+          <w:szCs w:val="24"/>
+          <w:lang w:eastAsia="en-ID"/>
+        </w:rPr>
+        <w:t>bahwa</w:t>
+      </w:r>
+      <w:proofErr w:type="spellEnd"/>
+      <w:r>
+        <w:rPr>
+          <w:rFonts w:eastAsia="Times New Roman" w:cs="Times New Roman"/>
+          <w:sz w:val="24"/>
+          <w:szCs w:val="24"/>
+          <w:lang w:eastAsia="en-ID"/>
+        </w:rPr>
+        <w:t xml:space="preserve"> object </w:t>
+      </w:r>
+      <w:proofErr w:type="spellStart"/>
+      <w:r>
+        <w:rPr>
+          <w:rFonts w:ascii="Courier New" w:eastAsia="Times New Roman" w:hAnsi="Courier New" w:cs="Courier New"/>
+          <w:sz w:val="20"/>
+          <w:szCs w:val="20"/>
+          <w:lang w:eastAsia="en-ID"/>
+        </w:rPr>
+        <w:t>james</w:t>
+      </w:r>
+      <w:proofErr w:type="spellEnd"/>
+      <w:r>
+        <w:rPr>
+          <w:rFonts w:eastAsia="Times New Roman" w:cs="Times New Roman"/>
+          <w:sz w:val="24"/>
+          <w:szCs w:val="24"/>
+          <w:lang w:eastAsia="en-ID"/>
+        </w:rPr>
+        <w:t xml:space="preserve"> </w:t>
+      </w:r>
+      <w:proofErr w:type="spellStart"/>
+      <w:r>
+        <w:rPr>
+          <w:rFonts w:eastAsia="Times New Roman" w:cs="Times New Roman"/>
+          <w:sz w:val="24"/>
+          <w:szCs w:val="24"/>
+          <w:lang w:eastAsia="en-ID"/>
+        </w:rPr>
+        <w:t>dibuat</w:t>
+      </w:r>
+      <w:proofErr w:type="spellEnd"/>
+      <w:r>
+        <w:rPr>
+          <w:rFonts w:eastAsia="Times New Roman" w:cs="Times New Roman"/>
+          <w:sz w:val="24"/>
+          <w:szCs w:val="24"/>
+          <w:lang w:eastAsia="en-ID"/>
+        </w:rPr>
+        <w:t xml:space="preserve"> </w:t>
+      </w:r>
+      <w:proofErr w:type="spellStart"/>
+      <w:r>
+        <w:rPr>
+          <w:rFonts w:eastAsia="Times New Roman" w:cs="Times New Roman"/>
+          <w:sz w:val="24"/>
+          <w:szCs w:val="24"/>
+          <w:lang w:eastAsia="en-ID"/>
+        </w:rPr>
+        <w:t>dengan</w:t>
+      </w:r>
+      <w:proofErr w:type="spellEnd"/>
+      <w:r>
+        <w:rPr>
+          <w:rFonts w:eastAsia="Times New Roman" w:cs="Times New Roman"/>
+          <w:sz w:val="24"/>
+          <w:szCs w:val="24"/>
+          <w:lang w:eastAsia="en-ID"/>
+        </w:rPr>
+        <w:t xml:space="preserve"> </w:t>
+      </w:r>
+      <w:proofErr w:type="spellStart"/>
+      <w:r>
+        <w:rPr>
+          <w:rFonts w:eastAsia="Times New Roman" w:cs="Times New Roman"/>
+          <w:sz w:val="24"/>
+          <w:szCs w:val="24"/>
+          <w:lang w:eastAsia="en-ID"/>
+        </w:rPr>
+        <w:t>nama</w:t>
+      </w:r>
+      <w:proofErr w:type="spellEnd"/>
+      <w:r>
+        <w:rPr>
+          <w:rFonts w:eastAsia="Times New Roman" w:cs="Times New Roman"/>
+          <w:sz w:val="24"/>
+          <w:szCs w:val="24"/>
+          <w:lang w:eastAsia="en-ID"/>
+        </w:rPr>
+        <w:t xml:space="preserve"> "James" dan </w:t>
+      </w:r>
+      <w:proofErr w:type="spellStart"/>
+      <w:r>
+        <w:rPr>
+          <w:rFonts w:ascii="Courier New" w:eastAsia="Times New Roman" w:hAnsi="Courier New" w:cs="Courier New"/>
+          <w:sz w:val="20"/>
+          <w:szCs w:val="20"/>
+          <w:lang w:eastAsia="en-ID"/>
+        </w:rPr>
+        <w:t>isVip</w:t>
+      </w:r>
+      <w:proofErr w:type="spellEnd"/>
+      <w:r>
+        <w:rPr>
+          <w:rFonts w:ascii="Courier New" w:eastAsia="Times New Roman" w:hAnsi="Courier New" w:cs="Courier New"/>
+          <w:sz w:val="20"/>
+          <w:szCs w:val="20"/>
+          <w:lang w:eastAsia="en-ID"/>
+        </w:rPr>
+        <w:t>()</w:t>
+      </w:r>
+      <w:r>
+        <w:rPr>
+          <w:rFonts w:eastAsia="Times New Roman" w:cs="Times New Roman"/>
+          <w:sz w:val="24"/>
+          <w:szCs w:val="24"/>
+          <w:lang w:eastAsia="en-ID"/>
+        </w:rPr>
+        <w:t xml:space="preserve"> </w:t>
+      </w:r>
+      <w:proofErr w:type="spellStart"/>
+      <w:r>
+        <w:rPr>
+          <w:rFonts w:eastAsia="Times New Roman" w:cs="Times New Roman"/>
+          <w:sz w:val="24"/>
+          <w:szCs w:val="24"/>
+          <w:lang w:eastAsia="en-ID"/>
+        </w:rPr>
+        <w:t>bernilai</w:t>
+      </w:r>
+      <w:proofErr w:type="spellEnd"/>
+      <w:r>
+        <w:rPr>
+          <w:rFonts w:eastAsia="Times New Roman" w:cs="Times New Roman"/>
+          <w:sz w:val="24"/>
+          <w:szCs w:val="24"/>
+          <w:lang w:eastAsia="en-ID"/>
+        </w:rPr>
+        <w:t xml:space="preserve"> </w:t>
+      </w:r>
+      <w:r>
+        <w:rPr>
+          <w:rFonts w:ascii="Courier New" w:eastAsia="Times New Roman" w:hAnsi="Courier New" w:cs="Courier New"/>
+          <w:sz w:val="20"/>
+          <w:szCs w:val="20"/>
+          <w:lang w:eastAsia="en-ID"/>
+        </w:rPr>
+        <w:t>true</w:t>
+      </w:r>
+      <w:r>
+        <w:rPr>
+          <w:rFonts w:eastAsia="Times New Roman" w:cs="Times New Roman"/>
+          <w:sz w:val="24"/>
+          <w:szCs w:val="24"/>
+          <w:lang w:eastAsia="en-ID"/>
+        </w:rPr>
+        <w:t>.</w:t>
+      </w:r>
+    </w:p>
+    <w:p>
+      <w:pPr>
+        <w:pStyle w:val="ListParagraph"/>
+        <w:numPr>
+          <w:ilvl w:val="0"/>
+          <w:numId w:val="32"/>
+        </w:numPr>
+        <w:spacing w:before="100" w:beforeAutospacing="1" w:after="100" w:afterAutospacing="1" w:line="240" w:lineRule="auto"/>
+        <w:rPr>
+          <w:rFonts w:eastAsia="Times New Roman" w:cs="Times New Roman"/>
+          <w:sz w:val="24"/>
+          <w:szCs w:val="24"/>
+          <w:lang w:eastAsia="en-ID"/>
+        </w:rPr>
+      </w:pPr>
+      <w:proofErr w:type="spellStart"/>
+      <w:r>
+        <w:rPr>
+          <w:rFonts w:eastAsia="Times New Roman" w:cs="Times New Roman"/>
+          <w:sz w:val="24"/>
+          <w:szCs w:val="24"/>
+          <w:lang w:eastAsia="en-ID"/>
+        </w:rPr>
+        <w:t>Memastikan</w:t>
+      </w:r>
+      <w:proofErr w:type="spellEnd"/>
+      <w:r>
+        <w:rPr>
+          <w:rFonts w:eastAsia="Times New Roman" w:cs="Times New Roman"/>
+          <w:sz w:val="24"/>
+          <w:szCs w:val="24"/>
+          <w:lang w:eastAsia="en-ID"/>
+        </w:rPr>
+        <w:t xml:space="preserve"> </w:t>
+      </w:r>
+      <w:proofErr w:type="spellStart"/>
+      <w:r>
+        <w:rPr>
+          <w:rFonts w:eastAsia="Times New Roman" w:cs="Times New Roman"/>
+          <w:sz w:val="24"/>
+          <w:szCs w:val="24"/>
+          <w:lang w:eastAsia="en-ID"/>
+        </w:rPr>
+        <w:t>bahwa</w:t>
+      </w:r>
+      <w:proofErr w:type="spellEnd"/>
+      <w:r>
+        <w:rPr>
+          <w:rFonts w:eastAsia="Times New Roman" w:cs="Times New Roman"/>
+          <w:sz w:val="24"/>
+          <w:szCs w:val="24"/>
+          <w:lang w:eastAsia="en-ID"/>
+        </w:rPr>
+        <w:t xml:space="preserve"> ID </w:t>
+      </w:r>
+      <w:proofErr w:type="spellStart"/>
+      <w:r>
+        <w:rPr>
+          <w:rFonts w:ascii="Courier New" w:eastAsia="Times New Roman" w:hAnsi="Courier New" w:cs="Courier New"/>
+          <w:sz w:val="20"/>
+          <w:szCs w:val="20"/>
+          <w:lang w:eastAsia="en-ID"/>
+        </w:rPr>
+        <w:t>businessFlight</w:t>
+      </w:r>
+      <w:proofErr w:type="spellEnd"/>
+      <w:r>
+        <w:rPr>
+          <w:rFonts w:eastAsia="Times New Roman" w:cs="Times New Roman"/>
+          <w:sz w:val="24"/>
+          <w:szCs w:val="24"/>
+          <w:lang w:eastAsia="en-ID"/>
+        </w:rPr>
+        <w:t xml:space="preserve"> </w:t>
+      </w:r>
+      <w:proofErr w:type="spellStart"/>
+      <w:r>
+        <w:rPr>
+          <w:rFonts w:eastAsia="Times New Roman" w:cs="Times New Roman"/>
+          <w:sz w:val="24"/>
+          <w:szCs w:val="24"/>
+          <w:lang w:eastAsia="en-ID"/>
+        </w:rPr>
+        <w:t>adalah</w:t>
+      </w:r>
+      <w:proofErr w:type="spellEnd"/>
+      <w:r>
+        <w:rPr>
+          <w:rFonts w:eastAsia="Times New Roman" w:cs="Times New Roman"/>
+          <w:sz w:val="24"/>
+          <w:szCs w:val="24"/>
+          <w:lang w:eastAsia="en-ID"/>
+        </w:rPr>
+        <w:t xml:space="preserve"> </w:t>
+      </w:r>
+      <w:r>
+        <w:rPr>
+          <w:rFonts w:ascii="Courier New" w:eastAsia="Times New Roman" w:hAnsi="Courier New" w:cs="Courier New"/>
+          <w:sz w:val="20"/>
+          <w:szCs w:val="20"/>
+          <w:lang w:eastAsia="en-ID"/>
+        </w:rPr>
+        <w:t>"2"</w:t>
+      </w:r>
+      <w:r>
+        <w:rPr>
+          <w:rFonts w:eastAsia="Times New Roman" w:cs="Times New Roman"/>
+          <w:sz w:val="24"/>
+          <w:szCs w:val="24"/>
+          <w:lang w:eastAsia="en-ID"/>
+        </w:rPr>
+        <w:t>.</w:t>
+      </w:r>
+    </w:p>
+    <w:p>
+      <w:pPr>
+        <w:pStyle w:val="ListParagraph"/>
+        <w:numPr>
+          <w:ilvl w:val="0"/>
+          <w:numId w:val="32"/>
+        </w:numPr>
+        <w:spacing w:before="100" w:beforeAutospacing="1" w:after="100" w:afterAutospacing="1" w:line="240" w:lineRule="auto"/>
+        <w:rPr>
+          <w:rFonts w:eastAsia="Times New Roman" w:cs="Times New Roman"/>
+          <w:sz w:val="24"/>
+          <w:szCs w:val="24"/>
+          <w:lang w:eastAsia="en-ID"/>
+        </w:rPr>
+      </w:pPr>
+      <w:proofErr w:type="spellStart"/>
+      <w:r>
+        <w:rPr>
+          <w:rFonts w:eastAsia="Times New Roman" w:cs="Times New Roman"/>
+          <w:sz w:val="24"/>
+          <w:szCs w:val="24"/>
+          <w:lang w:eastAsia="en-ID"/>
+        </w:rPr>
+        <w:t>Mengecek</w:t>
+      </w:r>
+      <w:proofErr w:type="spellEnd"/>
+      <w:r>
+        <w:rPr>
+          <w:rFonts w:eastAsia="Times New Roman" w:cs="Times New Roman"/>
+          <w:sz w:val="24"/>
+          <w:szCs w:val="24"/>
+          <w:lang w:eastAsia="en-ID"/>
+        </w:rPr>
+        <w:t xml:space="preserve"> </w:t>
+      </w:r>
+      <w:proofErr w:type="spellStart"/>
+      <w:r>
+        <w:rPr>
+          <w:rFonts w:eastAsia="Times New Roman" w:cs="Times New Roman"/>
+          <w:sz w:val="24"/>
+          <w:szCs w:val="24"/>
+          <w:lang w:eastAsia="en-ID"/>
+        </w:rPr>
+        <w:t>bahwa</w:t>
+      </w:r>
+      <w:proofErr w:type="spellEnd"/>
+      <w:r>
+        <w:rPr>
+          <w:rFonts w:eastAsia="Times New Roman" w:cs="Times New Roman"/>
+          <w:sz w:val="24"/>
+          <w:szCs w:val="24"/>
+          <w:lang w:eastAsia="en-ID"/>
+        </w:rPr>
+        <w:t xml:space="preserve"> </w:t>
+      </w:r>
+      <w:proofErr w:type="spellStart"/>
+      <w:r>
+        <w:rPr>
+          <w:rFonts w:eastAsia="Times New Roman" w:cs="Times New Roman"/>
+          <w:sz w:val="24"/>
+          <w:szCs w:val="24"/>
+          <w:lang w:eastAsia="en-ID"/>
+        </w:rPr>
+        <w:t>menambahkan</w:t>
+      </w:r>
+      <w:proofErr w:type="spellEnd"/>
+      <w:r>
+        <w:rPr>
+          <w:rFonts w:eastAsia="Times New Roman" w:cs="Times New Roman"/>
+          <w:sz w:val="24"/>
+          <w:szCs w:val="24"/>
+          <w:lang w:eastAsia="en-ID"/>
+        </w:rPr>
+        <w:t xml:space="preserve"> </w:t>
+      </w:r>
+      <w:proofErr w:type="spellStart"/>
+      <w:r>
+        <w:rPr>
+          <w:rFonts w:ascii="Courier New" w:eastAsia="Times New Roman" w:hAnsi="Courier New" w:cs="Courier New"/>
+          <w:sz w:val="20"/>
+          <w:szCs w:val="20"/>
+          <w:lang w:eastAsia="en-ID"/>
+        </w:rPr>
+        <w:t>james</w:t>
+      </w:r>
+      <w:proofErr w:type="spellEnd"/>
+      <w:r>
+        <w:rPr>
+          <w:rFonts w:eastAsia="Times New Roman" w:cs="Times New Roman"/>
+          <w:sz w:val="24"/>
+          <w:szCs w:val="24"/>
+          <w:lang w:eastAsia="en-ID"/>
+        </w:rPr>
+        <w:t xml:space="preserve"> </w:t>
+      </w:r>
+      <w:proofErr w:type="spellStart"/>
+      <w:r>
+        <w:rPr>
+          <w:rFonts w:eastAsia="Times New Roman" w:cs="Times New Roman"/>
+          <w:sz w:val="24"/>
+          <w:szCs w:val="24"/>
+          <w:lang w:eastAsia="en-ID"/>
+        </w:rPr>
+        <w:t>ke</w:t>
+      </w:r>
+      <w:proofErr w:type="spellEnd"/>
+      <w:r>
+        <w:rPr>
+          <w:rFonts w:eastAsia="Times New Roman" w:cs="Times New Roman"/>
+          <w:sz w:val="24"/>
+          <w:szCs w:val="24"/>
+          <w:lang w:eastAsia="en-ID"/>
+        </w:rPr>
+        <w:t xml:space="preserve"> </w:t>
+      </w:r>
+      <w:proofErr w:type="spellStart"/>
+      <w:r>
+        <w:rPr>
+          <w:rFonts w:ascii="Courier New" w:eastAsia="Times New Roman" w:hAnsi="Courier New" w:cs="Courier New"/>
+          <w:sz w:val="20"/>
+          <w:szCs w:val="20"/>
+          <w:lang w:eastAsia="en-ID"/>
+        </w:rPr>
+        <w:t>businessFlight</w:t>
+      </w:r>
+      <w:proofErr w:type="spellEnd"/>
+      <w:r>
+        <w:rPr>
+          <w:rFonts w:eastAsia="Times New Roman" w:cs="Times New Roman"/>
+          <w:sz w:val="24"/>
+          <w:szCs w:val="24"/>
+          <w:lang w:eastAsia="en-ID"/>
+        </w:rPr>
+        <w:t xml:space="preserve"> </w:t>
+      </w:r>
+      <w:proofErr w:type="spellStart"/>
+      <w:r>
+        <w:rPr>
+          <w:rFonts w:eastAsia="Times New Roman" w:cs="Times New Roman"/>
+          <w:sz w:val="24"/>
+          <w:szCs w:val="24"/>
+          <w:lang w:eastAsia="en-ID"/>
+        </w:rPr>
+        <w:t>berhasil</w:t>
+      </w:r>
+      <w:proofErr w:type="spellEnd"/>
+      <w:r>
+        <w:rPr>
+          <w:rFonts w:eastAsia="Times New Roman" w:cs="Times New Roman"/>
+          <w:sz w:val="24"/>
+          <w:szCs w:val="24"/>
+          <w:lang w:eastAsia="en-ID"/>
+        </w:rPr>
+        <w:t xml:space="preserve"> (</w:t>
+      </w:r>
+      <w:proofErr w:type="spellStart"/>
+      <w:r>
+        <w:rPr>
+          <w:rFonts w:eastAsia="Times New Roman" w:cs="Times New Roman"/>
+          <w:sz w:val="24"/>
+          <w:szCs w:val="24"/>
+          <w:lang w:eastAsia="en-ID"/>
+        </w:rPr>
+        <w:t>bernilai</w:t>
+      </w:r>
+      <w:proofErr w:type="spellEnd"/>
+      <w:r>
+        <w:rPr>
+          <w:rFonts w:eastAsia="Times New Roman" w:cs="Times New Roman"/>
+          <w:sz w:val="24"/>
+          <w:szCs w:val="24"/>
+          <w:lang w:eastAsia="en-ID"/>
+        </w:rPr>
+        <w:t xml:space="preserve"> </w:t>
+      </w:r>
+      <w:r>
+        <w:rPr>
+          <w:rFonts w:ascii="Courier New" w:eastAsia="Times New Roman" w:hAnsi="Courier New" w:cs="Courier New"/>
+          <w:sz w:val="20"/>
+          <w:szCs w:val="20"/>
+          <w:lang w:eastAsia="en-ID"/>
+        </w:rPr>
+        <w:t>true</w:t>
+      </w:r>
+      <w:r>
+        <w:rPr>
+          <w:rFonts w:eastAsia="Times New Roman" w:cs="Times New Roman"/>
+          <w:sz w:val="24"/>
+          <w:szCs w:val="24"/>
+          <w:lang w:eastAsia="en-ID"/>
+        </w:rPr>
+        <w:t>).</w:t>
+      </w:r>
+    </w:p>
+    <w:p>
+      <w:pPr>
+        <w:pStyle w:val="ListParagraph"/>
+        <w:numPr>
+          <w:ilvl w:val="0"/>
+          <w:numId w:val="32"/>
+        </w:numPr>
+        <w:spacing w:before="100" w:beforeAutospacing="1" w:after="100" w:afterAutospacing="1" w:line="240" w:lineRule="auto"/>
+        <w:rPr>
+          <w:rFonts w:eastAsia="Times New Roman" w:cs="Times New Roman"/>
+          <w:sz w:val="24"/>
+          <w:szCs w:val="24"/>
+          <w:lang w:eastAsia="en-ID"/>
+        </w:rPr>
+      </w:pPr>
+      <w:proofErr w:type="spellStart"/>
+      <w:r>
+        <w:rPr>
+          <w:rFonts w:eastAsia="Times New Roman" w:cs="Times New Roman"/>
+          <w:sz w:val="24"/>
+          <w:szCs w:val="24"/>
+          <w:lang w:eastAsia="en-ID"/>
+        </w:rPr>
+        <w:t>Memastikan</w:t>
+      </w:r>
+      <w:proofErr w:type="spellEnd"/>
+      <w:r>
+        <w:rPr>
+          <w:rFonts w:eastAsia="Times New Roman" w:cs="Times New Roman"/>
+          <w:sz w:val="24"/>
+          <w:szCs w:val="24"/>
+          <w:lang w:eastAsia="en-ID"/>
+        </w:rPr>
+        <w:t xml:space="preserve"> </w:t>
+      </w:r>
+      <w:proofErr w:type="spellStart"/>
+      <w:r>
+        <w:rPr>
+          <w:rFonts w:eastAsia="Times New Roman" w:cs="Times New Roman"/>
+          <w:sz w:val="24"/>
+          <w:szCs w:val="24"/>
+          <w:lang w:eastAsia="en-ID"/>
+        </w:rPr>
+        <w:t>bahwa</w:t>
+      </w:r>
+      <w:proofErr w:type="spellEnd"/>
+      <w:r>
+        <w:rPr>
+          <w:rFonts w:eastAsia="Times New Roman" w:cs="Times New Roman"/>
+          <w:sz w:val="24"/>
+          <w:szCs w:val="24"/>
+          <w:lang w:eastAsia="en-ID"/>
+        </w:rPr>
+        <w:t xml:space="preserve"> </w:t>
+      </w:r>
+      <w:proofErr w:type="spellStart"/>
+      <w:r>
+        <w:rPr>
+          <w:rFonts w:eastAsia="Times New Roman" w:cs="Times New Roman"/>
+          <w:sz w:val="24"/>
+          <w:szCs w:val="24"/>
+          <w:lang w:eastAsia="en-ID"/>
+        </w:rPr>
+        <w:t>setelah</w:t>
+      </w:r>
+      <w:proofErr w:type="spellEnd"/>
+      <w:r>
+        <w:rPr>
+          <w:rFonts w:eastAsia="Times New Roman" w:cs="Times New Roman"/>
+          <w:sz w:val="24"/>
+          <w:szCs w:val="24"/>
+          <w:lang w:eastAsia="en-ID"/>
+        </w:rPr>
+        <w:t xml:space="preserve"> </w:t>
+      </w:r>
+      <w:proofErr w:type="spellStart"/>
+      <w:r>
+        <w:rPr>
+          <w:rFonts w:ascii="Courier New" w:eastAsia="Times New Roman" w:hAnsi="Courier New" w:cs="Courier New"/>
+          <w:sz w:val="20"/>
+          <w:szCs w:val="20"/>
+          <w:lang w:eastAsia="en-ID"/>
+        </w:rPr>
+        <w:t>james</w:t>
+      </w:r>
+      <w:proofErr w:type="spellEnd"/>
+      <w:r>
+        <w:rPr>
+          <w:rFonts w:eastAsia="Times New Roman" w:cs="Times New Roman"/>
+          <w:sz w:val="24"/>
+          <w:szCs w:val="24"/>
+          <w:lang w:eastAsia="en-ID"/>
+        </w:rPr>
+        <w:t xml:space="preserve"> </w:t>
+      </w:r>
+      <w:proofErr w:type="spellStart"/>
+      <w:r>
+        <w:rPr>
+          <w:rFonts w:eastAsia="Times New Roman" w:cs="Times New Roman"/>
+          <w:sz w:val="24"/>
+          <w:szCs w:val="24"/>
+          <w:lang w:eastAsia="en-ID"/>
+        </w:rPr>
+        <w:t>ditambahkan</w:t>
+      </w:r>
+      <w:proofErr w:type="spellEnd"/>
+      <w:r>
+        <w:rPr>
+          <w:rFonts w:eastAsia="Times New Roman" w:cs="Times New Roman"/>
+          <w:sz w:val="24"/>
+          <w:szCs w:val="24"/>
+          <w:lang w:eastAsia="en-ID"/>
+        </w:rPr>
+        <w:t xml:space="preserve">, </w:t>
+      </w:r>
+      <w:proofErr w:type="spellStart"/>
+      <w:r>
+        <w:rPr>
+          <w:rFonts w:eastAsia="Times New Roman" w:cs="Times New Roman"/>
+          <w:sz w:val="24"/>
+          <w:szCs w:val="24"/>
+          <w:lang w:eastAsia="en-ID"/>
+        </w:rPr>
+        <w:t>jumlah</w:t>
+      </w:r>
+      <w:proofErr w:type="spellEnd"/>
+      <w:r>
+        <w:rPr>
+          <w:rFonts w:eastAsia="Times New Roman" w:cs="Times New Roman"/>
+          <w:sz w:val="24"/>
+          <w:szCs w:val="24"/>
+          <w:lang w:eastAsia="en-ID"/>
+        </w:rPr>
+        <w:t xml:space="preserve"> </w:t>
+      </w:r>
+      <w:proofErr w:type="spellStart"/>
+      <w:r>
+        <w:rPr>
+          <w:rFonts w:eastAsia="Times New Roman" w:cs="Times New Roman"/>
+          <w:sz w:val="24"/>
+          <w:szCs w:val="24"/>
+          <w:lang w:eastAsia="en-ID"/>
+        </w:rPr>
+        <w:t>penumpang</w:t>
+      </w:r>
+      <w:proofErr w:type="spellEnd"/>
+      <w:r>
+        <w:rPr>
+          <w:rFonts w:eastAsia="Times New Roman" w:cs="Times New Roman"/>
+          <w:sz w:val="24"/>
+          <w:szCs w:val="24"/>
+          <w:lang w:eastAsia="en-ID"/>
+        </w:rPr>
+        <w:t xml:space="preserve"> di flight </w:t>
+      </w:r>
+      <w:proofErr w:type="spellStart"/>
+      <w:r>
+        <w:rPr>
+          <w:rFonts w:eastAsia="Times New Roman" w:cs="Times New Roman"/>
+          <w:sz w:val="24"/>
+          <w:szCs w:val="24"/>
+          <w:lang w:eastAsia="en-ID"/>
+        </w:rPr>
+        <w:t>menjadi</w:t>
+      </w:r>
+      <w:proofErr w:type="spellEnd"/>
+      <w:r>
+        <w:rPr>
+          <w:rFonts w:eastAsia="Times New Roman" w:cs="Times New Roman"/>
+          <w:sz w:val="24"/>
+          <w:szCs w:val="24"/>
+          <w:lang w:eastAsia="en-ID"/>
+        </w:rPr>
+        <w:t xml:space="preserve"> </w:t>
+      </w:r>
+      <w:r>
+        <w:rPr>
+          <w:rFonts w:ascii="Courier New" w:eastAsia="Times New Roman" w:hAnsi="Courier New" w:cs="Courier New"/>
+          <w:sz w:val="20"/>
+          <w:szCs w:val="20"/>
+          <w:lang w:eastAsia="en-ID"/>
+        </w:rPr>
+        <w:t>1</w:t>
+      </w:r>
+      <w:r>
+        <w:rPr>
+          <w:rFonts w:eastAsia="Times New Roman" w:cs="Times New Roman"/>
+          <w:sz w:val="24"/>
+          <w:szCs w:val="24"/>
+          <w:lang w:eastAsia="en-ID"/>
+        </w:rPr>
+        <w:t>.</w:t>
+      </w:r>
+    </w:p>
+    <w:p>
+      <w:pPr>
+        <w:pStyle w:val="ListParagraph"/>
+        <w:numPr>
+          <w:ilvl w:val="0"/>
+          <w:numId w:val="32"/>
+        </w:numPr>
+        <w:spacing w:before="100" w:beforeAutospacing="1" w:after="100" w:afterAutospacing="1" w:line="240" w:lineRule="auto"/>
+        <w:rPr>
+          <w:rFonts w:eastAsia="Times New Roman" w:cs="Times New Roman"/>
+          <w:sz w:val="24"/>
+          <w:szCs w:val="24"/>
+          <w:lang w:eastAsia="en-ID"/>
+        </w:rPr>
+      </w:pPr>
+      <w:proofErr w:type="spellStart"/>
+      <w:r>
+        <w:rPr>
+          <w:rFonts w:eastAsia="Times New Roman" w:cs="Times New Roman"/>
+          <w:sz w:val="24"/>
+          <w:szCs w:val="24"/>
+          <w:lang w:eastAsia="en-ID"/>
+        </w:rPr>
+        <w:t>Mengecek</w:t>
+      </w:r>
+      <w:proofErr w:type="spellEnd"/>
+      <w:r>
+        <w:rPr>
+          <w:rFonts w:eastAsia="Times New Roman" w:cs="Times New Roman"/>
+          <w:sz w:val="24"/>
+          <w:szCs w:val="24"/>
+          <w:lang w:eastAsia="en-ID"/>
+        </w:rPr>
+        <w:t xml:space="preserve"> </w:t>
+      </w:r>
+      <w:proofErr w:type="spellStart"/>
+      <w:r>
+        <w:rPr>
+          <w:rFonts w:eastAsia="Times New Roman" w:cs="Times New Roman"/>
+          <w:sz w:val="24"/>
+          <w:szCs w:val="24"/>
+          <w:lang w:eastAsia="en-ID"/>
+        </w:rPr>
+        <w:t>bahwa</w:t>
+      </w:r>
+      <w:proofErr w:type="spellEnd"/>
+      <w:r>
+        <w:rPr>
+          <w:rFonts w:eastAsia="Times New Roman" w:cs="Times New Roman"/>
+          <w:sz w:val="24"/>
+          <w:szCs w:val="24"/>
+          <w:lang w:eastAsia="en-ID"/>
+        </w:rPr>
+        <w:t xml:space="preserve"> </w:t>
+      </w:r>
+      <w:proofErr w:type="spellStart"/>
+      <w:r>
+        <w:rPr>
+          <w:rFonts w:eastAsia="Times New Roman" w:cs="Times New Roman"/>
+          <w:sz w:val="24"/>
+          <w:szCs w:val="24"/>
+          <w:lang w:eastAsia="en-ID"/>
+        </w:rPr>
+        <w:t>menghapus</w:t>
+      </w:r>
+      <w:proofErr w:type="spellEnd"/>
+      <w:r>
+        <w:rPr>
+          <w:rFonts w:eastAsia="Times New Roman" w:cs="Times New Roman"/>
+          <w:sz w:val="24"/>
+          <w:szCs w:val="24"/>
+          <w:lang w:eastAsia="en-ID"/>
+        </w:rPr>
+        <w:t xml:space="preserve"> </w:t>
+      </w:r>
+      <w:proofErr w:type="spellStart"/>
+      <w:r>
+        <w:rPr>
+          <w:rFonts w:ascii="Courier New" w:eastAsia="Times New Roman" w:hAnsi="Courier New" w:cs="Courier New"/>
+          <w:sz w:val="20"/>
+          <w:szCs w:val="20"/>
+          <w:lang w:eastAsia="en-ID"/>
+        </w:rPr>
+        <w:t>james</w:t>
+      </w:r>
+      <w:proofErr w:type="spellEnd"/>
+      <w:r>
+        <w:rPr>
+          <w:rFonts w:eastAsia="Times New Roman" w:cs="Times New Roman"/>
+          <w:sz w:val="24"/>
+          <w:szCs w:val="24"/>
+          <w:lang w:eastAsia="en-ID"/>
+        </w:rPr>
+        <w:t xml:space="preserve"> </w:t>
+      </w:r>
+      <w:proofErr w:type="spellStart"/>
+      <w:r>
+        <w:rPr>
+          <w:rFonts w:eastAsia="Times New Roman" w:cs="Times New Roman"/>
+          <w:sz w:val="24"/>
+          <w:szCs w:val="24"/>
+          <w:lang w:eastAsia="en-ID"/>
+        </w:rPr>
+        <w:t>dari</w:t>
+      </w:r>
+      <w:proofErr w:type="spellEnd"/>
+      <w:r>
+        <w:rPr>
+          <w:rFonts w:eastAsia="Times New Roman" w:cs="Times New Roman"/>
+          <w:sz w:val="24"/>
+          <w:szCs w:val="24"/>
+          <w:lang w:eastAsia="en-ID"/>
+        </w:rPr>
+        <w:t xml:space="preserve"> </w:t>
+      </w:r>
+      <w:proofErr w:type="spellStart"/>
+      <w:r>
+        <w:rPr>
+          <w:rFonts w:ascii="Courier New" w:eastAsia="Times New Roman" w:hAnsi="Courier New" w:cs="Courier New"/>
+          <w:sz w:val="20"/>
+          <w:szCs w:val="20"/>
+          <w:lang w:eastAsia="en-ID"/>
+        </w:rPr>
+        <w:t>businessFlight</w:t>
+      </w:r>
+      <w:proofErr w:type="spellEnd"/>
+      <w:r>
+        <w:rPr>
+          <w:rFonts w:eastAsia="Times New Roman" w:cs="Times New Roman"/>
+          <w:sz w:val="24"/>
+          <w:szCs w:val="24"/>
+          <w:lang w:eastAsia="en-ID"/>
+        </w:rPr>
+        <w:t xml:space="preserve"> </w:t>
+      </w:r>
+      <w:proofErr w:type="spellStart"/>
+      <w:r>
+        <w:rPr>
+          <w:rFonts w:eastAsia="Times New Roman" w:cs="Times New Roman"/>
+          <w:sz w:val="24"/>
+          <w:szCs w:val="24"/>
+          <w:lang w:eastAsia="en-ID"/>
+        </w:rPr>
+        <w:t>gagal</w:t>
+      </w:r>
+      <w:proofErr w:type="spellEnd"/>
+      <w:r>
+        <w:rPr>
+          <w:rFonts w:eastAsia="Times New Roman" w:cs="Times New Roman"/>
+          <w:sz w:val="24"/>
+          <w:szCs w:val="24"/>
+          <w:lang w:eastAsia="en-ID"/>
+        </w:rPr>
+        <w:t xml:space="preserve"> (</w:t>
+      </w:r>
+      <w:proofErr w:type="spellStart"/>
+      <w:r>
+        <w:rPr>
+          <w:rFonts w:eastAsia="Times New Roman" w:cs="Times New Roman"/>
+          <w:sz w:val="24"/>
+          <w:szCs w:val="24"/>
+          <w:lang w:eastAsia="en-ID"/>
+        </w:rPr>
+        <w:t>bernilai</w:t>
+      </w:r>
+      <w:proofErr w:type="spellEnd"/>
+      <w:r>
+        <w:rPr>
+          <w:rFonts w:eastAsia="Times New Roman" w:cs="Times New Roman"/>
+          <w:sz w:val="24"/>
+          <w:szCs w:val="24"/>
+          <w:lang w:eastAsia="en-ID"/>
+        </w:rPr>
+        <w:t xml:space="preserve"> </w:t>
+      </w:r>
+      <w:r>
+        <w:rPr>
+          <w:rFonts w:ascii="Courier New" w:eastAsia="Times New Roman" w:hAnsi="Courier New" w:cs="Courier New"/>
+          <w:sz w:val="20"/>
+          <w:szCs w:val="20"/>
+          <w:lang w:eastAsia="en-ID"/>
+        </w:rPr>
+        <w:t>false</w:t>
+      </w:r>
+      <w:r>
+        <w:rPr>
+          <w:rFonts w:eastAsia="Times New Roman" w:cs="Times New Roman"/>
+          <w:sz w:val="24"/>
+          <w:szCs w:val="24"/>
+          <w:lang w:eastAsia="en-ID"/>
+        </w:rPr>
+        <w:t>).</w:t>
+      </w:r>
+    </w:p>
+    <w:p>
+      <w:pPr>
+        <w:pStyle w:val="ListParagraph"/>
+        <w:numPr>
+          <w:ilvl w:val="0"/>
+          <w:numId w:val="32"/>
+        </w:numPr>
+        <w:spacing w:before="100" w:beforeAutospacing="1" w:after="100" w:afterAutospacing="1" w:line="240" w:lineRule="auto"/>
+        <w:rPr>
+          <w:rFonts w:eastAsia="Times New Roman" w:cs="Times New Roman"/>
+          <w:sz w:val="24"/>
+          <w:szCs w:val="24"/>
+          <w:lang w:eastAsia="en-ID"/>
+        </w:rPr>
+      </w:pPr>
+      <w:r>
+        <w:rPr>
+          <w:rFonts w:eastAsia="Times New Roman" w:cs="Times New Roman"/>
+          <w:sz w:val="24"/>
+          <w:szCs w:val="24"/>
+          <w:lang w:eastAsia="en-ID"/>
+        </w:rPr>
+        <w:t xml:space="preserve">Setelah </w:t>
+      </w:r>
+      <w:proofErr w:type="spellStart"/>
+      <w:r>
+        <w:rPr>
+          <w:rFonts w:eastAsia="Times New Roman" w:cs="Times New Roman"/>
+          <w:sz w:val="24"/>
+          <w:szCs w:val="24"/>
+          <w:lang w:eastAsia="en-ID"/>
+        </w:rPr>
+        <w:t>mencoba</w:t>
+      </w:r>
+      <w:proofErr w:type="spellEnd"/>
+      <w:r>
+        <w:rPr>
+          <w:rFonts w:eastAsia="Times New Roman" w:cs="Times New Roman"/>
+          <w:sz w:val="24"/>
+          <w:szCs w:val="24"/>
+          <w:lang w:eastAsia="en-ID"/>
+        </w:rPr>
+        <w:t xml:space="preserve"> </w:t>
+      </w:r>
+      <w:proofErr w:type="spellStart"/>
+      <w:r>
+        <w:rPr>
+          <w:rFonts w:eastAsia="Times New Roman" w:cs="Times New Roman"/>
+          <w:sz w:val="24"/>
+          <w:szCs w:val="24"/>
+          <w:lang w:eastAsia="en-ID"/>
+        </w:rPr>
+        <w:t>menghapus</w:t>
+      </w:r>
+      <w:proofErr w:type="spellEnd"/>
+      <w:r>
+        <w:rPr>
+          <w:rFonts w:eastAsia="Times New Roman" w:cs="Times New Roman"/>
+          <w:sz w:val="24"/>
+          <w:szCs w:val="24"/>
+          <w:lang w:eastAsia="en-ID"/>
+        </w:rPr>
+        <w:t xml:space="preserve"> </w:t>
+      </w:r>
+      <w:proofErr w:type="spellStart"/>
+      <w:r>
+        <w:rPr>
+          <w:rFonts w:ascii="Courier New" w:eastAsia="Times New Roman" w:hAnsi="Courier New" w:cs="Courier New"/>
+          <w:sz w:val="20"/>
+          <w:szCs w:val="20"/>
+          <w:lang w:eastAsia="en-ID"/>
+        </w:rPr>
+        <w:t>james</w:t>
+      </w:r>
+      <w:proofErr w:type="spellEnd"/>
+      <w:r>
+        <w:rPr>
+          <w:rFonts w:eastAsia="Times New Roman" w:cs="Times New Roman"/>
+          <w:sz w:val="24"/>
+          <w:szCs w:val="24"/>
+          <w:lang w:eastAsia="en-ID"/>
+        </w:rPr>
+        <w:t xml:space="preserve">, daftar </w:t>
+      </w:r>
+      <w:proofErr w:type="spellStart"/>
+      <w:r>
+        <w:rPr>
+          <w:rFonts w:eastAsia="Times New Roman" w:cs="Times New Roman"/>
+          <w:sz w:val="24"/>
+          <w:szCs w:val="24"/>
+          <w:lang w:eastAsia="en-ID"/>
+        </w:rPr>
+        <w:t>penumpang</w:t>
+      </w:r>
+      <w:proofErr w:type="spellEnd"/>
+      <w:r>
+        <w:rPr>
+          <w:rFonts w:eastAsia="Times New Roman" w:cs="Times New Roman"/>
+          <w:sz w:val="24"/>
+          <w:szCs w:val="24"/>
+          <w:lang w:eastAsia="en-ID"/>
+        </w:rPr>
+        <w:t xml:space="preserve"> </w:t>
+      </w:r>
+      <w:proofErr w:type="spellStart"/>
+      <w:r>
+        <w:rPr>
+          <w:rFonts w:eastAsia="Times New Roman" w:cs="Times New Roman"/>
+          <w:sz w:val="24"/>
+          <w:szCs w:val="24"/>
+          <w:lang w:eastAsia="en-ID"/>
+        </w:rPr>
+        <w:t>tetap</w:t>
+      </w:r>
+      <w:proofErr w:type="spellEnd"/>
+      <w:r>
+        <w:rPr>
+          <w:rFonts w:eastAsia="Times New Roman" w:cs="Times New Roman"/>
+          <w:sz w:val="24"/>
+          <w:szCs w:val="24"/>
+          <w:lang w:eastAsia="en-ID"/>
+        </w:rPr>
+        <w:t xml:space="preserve"> </w:t>
+      </w:r>
+      <w:proofErr w:type="spellStart"/>
+      <w:r>
+        <w:rPr>
+          <w:rFonts w:eastAsia="Times New Roman" w:cs="Times New Roman"/>
+          <w:sz w:val="24"/>
+          <w:szCs w:val="24"/>
+          <w:lang w:eastAsia="en-ID"/>
+        </w:rPr>
+        <w:t>berisi</w:t>
+      </w:r>
+      <w:proofErr w:type="spellEnd"/>
+      <w:r>
+        <w:rPr>
+          <w:rFonts w:eastAsia="Times New Roman" w:cs="Times New Roman"/>
+          <w:sz w:val="24"/>
+          <w:szCs w:val="24"/>
+          <w:lang w:eastAsia="en-ID"/>
+        </w:rPr>
+        <w:t xml:space="preserve"> </w:t>
+      </w:r>
+      <w:proofErr w:type="spellStart"/>
+      <w:r>
+        <w:rPr>
+          <w:rFonts w:eastAsia="Times New Roman" w:cs="Times New Roman"/>
+          <w:sz w:val="24"/>
+          <w:szCs w:val="24"/>
+          <w:lang w:eastAsia="en-ID"/>
+        </w:rPr>
+        <w:t>satu</w:t>
+      </w:r>
+      <w:proofErr w:type="spellEnd"/>
+      <w:r>
+        <w:rPr>
+          <w:rFonts w:eastAsia="Times New Roman" w:cs="Times New Roman"/>
+          <w:sz w:val="24"/>
+          <w:szCs w:val="24"/>
+          <w:lang w:eastAsia="en-ID"/>
+        </w:rPr>
+        <w:t xml:space="preserve"> orang (</w:t>
+      </w:r>
+      <w:proofErr w:type="spellStart"/>
+      <w:r>
+        <w:rPr>
+          <w:rFonts w:eastAsia="Times New Roman" w:cs="Times New Roman"/>
+          <w:sz w:val="24"/>
+          <w:szCs w:val="24"/>
+          <w:lang w:eastAsia="en-ID"/>
+        </w:rPr>
+        <w:t>jumlah</w:t>
+      </w:r>
+      <w:proofErr w:type="spellEnd"/>
+      <w:r>
+        <w:rPr>
+          <w:rFonts w:eastAsia="Times New Roman" w:cs="Times New Roman"/>
+          <w:sz w:val="24"/>
+          <w:szCs w:val="24"/>
+          <w:lang w:eastAsia="en-ID"/>
+        </w:rPr>
+        <w:t xml:space="preserve"> = </w:t>
+      </w:r>
+      <w:r>
+        <w:rPr>
+          <w:rFonts w:ascii="Courier New" w:eastAsia="Times New Roman" w:hAnsi="Courier New" w:cs="Courier New"/>
+          <w:sz w:val="20"/>
+          <w:szCs w:val="20"/>
+          <w:lang w:eastAsia="en-ID"/>
+        </w:rPr>
+        <w:t>1</w:t>
+      </w:r>
+      <w:r>
+        <w:rPr>
+          <w:rFonts w:eastAsia="Times New Roman" w:cs="Times New Roman"/>
+          <w:sz w:val="24"/>
+          <w:szCs w:val="24"/>
+          <w:lang w:eastAsia="en-ID"/>
+        </w:rPr>
+        <w:t>).</w:t>
+      </w:r>
+    </w:p>
+    <w:p>
+      <w:pPr>
+        <w:spacing w:before="100" w:beforeAutospacing="1" w:after="100" w:afterAutospacing="1" w:line="240" w:lineRule="auto"/>
+        <w:rPr>
+          <w:rFonts w:eastAsia="Times New Roman" w:cs="Times New Roman"/>
+          <w:sz w:val="24"/>
+          <w:szCs w:val="24"/>
+          <w:lang w:eastAsia="en-ID"/>
+        </w:rPr>
+      </w:pPr>
+    </w:p>
+    <w:p>
+      <w:pPr>
+        <w:spacing w:before="100" w:beforeAutospacing="1" w:after="100" w:afterAutospacing="1" w:line="240" w:lineRule="auto"/>
+        <w:rPr>
+          <w:rFonts w:eastAsia="Times New Roman" w:cs="Times New Roman"/>
+          <w:sz w:val="24"/>
+          <w:szCs w:val="24"/>
+          <w:lang w:eastAsia="en-ID"/>
+        </w:rPr>
+      </w:pPr>
+    </w:p>
+    <w:p>
+      <w:pPr>
+        <w:spacing w:before="100" w:beforeAutospacing="1" w:after="100" w:afterAutospacing="1" w:line="240" w:lineRule="auto"/>
+        <w:rPr>
+          <w:rFonts w:eastAsia="Times New Roman" w:cs="Times New Roman"/>
+          <w:sz w:val="24"/>
+          <w:szCs w:val="24"/>
+          <w:lang w:eastAsia="en-ID"/>
+        </w:rPr>
+      </w:pPr>
     </w:p>
     <w:p/>
     <w:sectPr>
@@ -3681,6 +6457,118 @@
     </w:lvl>
   </w:abstractNum>
   <w:abstractNum w:abstractNumId="2" w15:restartNumberingAfterBreak="0">
+    <w:nsid w:val="0A0231F2"/>
+    <w:multiLevelType w:val="hybridMultilevel"/>
+    <w:tmpl w:val="B72A7414"/>
+    <w:lvl w:ilvl="0" w:tplc="CC463D68">
+      <w:numFmt w:val="bullet"/>
+      <w:lvlText w:val=""/>
+      <w:lvlJc w:val="left"/>
+      <w:pPr>
+        <w:ind w:left="720" w:hanging="360"/>
+      </w:pPr>
+      <w:rPr>
+        <w:rFonts w:ascii="Symbol" w:eastAsia="Times New Roman" w:hAnsi="Symbol" w:cs="Times New Roman" w:hint="default"/>
+      </w:rPr>
+    </w:lvl>
+    <w:lvl w:ilvl="1" w:tplc="38090003" w:tentative="1">
+      <w:start w:val="1"/>
+      <w:numFmt w:val="bullet"/>
+      <w:lvlText w:val="o"/>
+      <w:lvlJc w:val="left"/>
+      <w:pPr>
+        <w:ind w:left="1440" w:hanging="360"/>
+      </w:pPr>
+      <w:rPr>
+        <w:rFonts w:ascii="Courier New" w:hAnsi="Courier New" w:cs="Courier New" w:hint="default"/>
+      </w:rPr>
+    </w:lvl>
+    <w:lvl w:ilvl="2" w:tplc="38090005" w:tentative="1">
+      <w:start w:val="1"/>
+      <w:numFmt w:val="bullet"/>
+      <w:lvlText w:val=""/>
+      <w:lvlJc w:val="left"/>
+      <w:pPr>
+        <w:ind w:left="2160" w:hanging="360"/>
+      </w:pPr>
+      <w:rPr>
+        <w:rFonts w:ascii="Wingdings" w:hAnsi="Wingdings" w:hint="default"/>
+      </w:rPr>
+    </w:lvl>
+    <w:lvl w:ilvl="3" w:tplc="38090001" w:tentative="1">
+      <w:start w:val="1"/>
+      <w:numFmt w:val="bullet"/>
+      <w:lvlText w:val=""/>
+      <w:lvlJc w:val="left"/>
+      <w:pPr>
+        <w:ind w:left="2880" w:hanging="360"/>
+      </w:pPr>
+      <w:rPr>
+        <w:rFonts w:ascii="Symbol" w:hAnsi="Symbol" w:hint="default"/>
+      </w:rPr>
+    </w:lvl>
+    <w:lvl w:ilvl="4" w:tplc="38090003" w:tentative="1">
+      <w:start w:val="1"/>
+      <w:numFmt w:val="bullet"/>
+      <w:lvlText w:val="o"/>
+      <w:lvlJc w:val="left"/>
+      <w:pPr>
+        <w:ind w:left="3600" w:hanging="360"/>
+      </w:pPr>
+      <w:rPr>
+        <w:rFonts w:ascii="Courier New" w:hAnsi="Courier New" w:cs="Courier New" w:hint="default"/>
+      </w:rPr>
+    </w:lvl>
+    <w:lvl w:ilvl="5" w:tplc="38090005" w:tentative="1">
+      <w:start w:val="1"/>
+      <w:numFmt w:val="bullet"/>
+      <w:lvlText w:val=""/>
+      <w:lvlJc w:val="left"/>
+      <w:pPr>
+        <w:ind w:left="4320" w:hanging="360"/>
+      </w:pPr>
+      <w:rPr>
+        <w:rFonts w:ascii="Wingdings" w:hAnsi="Wingdings" w:hint="default"/>
+      </w:rPr>
+    </w:lvl>
+    <w:lvl w:ilvl="6" w:tplc="38090001" w:tentative="1">
+      <w:start w:val="1"/>
+      <w:numFmt w:val="bullet"/>
+      <w:lvlText w:val=""/>
+      <w:lvlJc w:val="left"/>
+      <w:pPr>
+        <w:ind w:left="5040" w:hanging="360"/>
+      </w:pPr>
+      <w:rPr>
+        <w:rFonts w:ascii="Symbol" w:hAnsi="Symbol" w:hint="default"/>
+      </w:rPr>
+    </w:lvl>
+    <w:lvl w:ilvl="7" w:tplc="38090003" w:tentative="1">
+      <w:start w:val="1"/>
+      <w:numFmt w:val="bullet"/>
+      <w:lvlText w:val="o"/>
+      <w:lvlJc w:val="left"/>
+      <w:pPr>
+        <w:ind w:left="5760" w:hanging="360"/>
+      </w:pPr>
+      <w:rPr>
+        <w:rFonts w:ascii="Courier New" w:hAnsi="Courier New" w:cs="Courier New" w:hint="default"/>
+      </w:rPr>
+    </w:lvl>
+    <w:lvl w:ilvl="8" w:tplc="38090005" w:tentative="1">
+      <w:start w:val="1"/>
+      <w:numFmt w:val="bullet"/>
+      <w:lvlText w:val=""/>
+      <w:lvlJc w:val="left"/>
+      <w:pPr>
+        <w:ind w:left="6480" w:hanging="360"/>
+      </w:pPr>
+      <w:rPr>
+        <w:rFonts w:ascii="Wingdings" w:hAnsi="Wingdings" w:hint="default"/>
+      </w:rPr>
+    </w:lvl>
+  </w:abstractNum>
+  <w:abstractNum w:abstractNumId="3" w15:restartNumberingAfterBreak="0">
     <w:nsid w:val="0CFB1F14"/>
     <w:multiLevelType w:val="hybridMultilevel"/>
     <w:tmpl w:val="5558A150"/>
@@ -3769,7 +6657,7 @@
       </w:pPr>
     </w:lvl>
   </w:abstractNum>
-  <w:abstractNum w:abstractNumId="3" w15:restartNumberingAfterBreak="0">
+  <w:abstractNum w:abstractNumId="4" w15:restartNumberingAfterBreak="0">
     <w:nsid w:val="11E36A74"/>
     <w:multiLevelType w:val="hybridMultilevel"/>
     <w:tmpl w:val="2E329DB2"/>
@@ -3881,7 +6769,7 @@
       </w:rPr>
     </w:lvl>
   </w:abstractNum>
-  <w:abstractNum w:abstractNumId="4" w15:restartNumberingAfterBreak="0">
+  <w:abstractNum w:abstractNumId="5" w15:restartNumberingAfterBreak="0">
     <w:nsid w:val="173160D2"/>
     <w:multiLevelType w:val="hybridMultilevel"/>
     <w:tmpl w:val="5558A150"/>
@@ -3970,7 +6858,7 @@
       </w:pPr>
     </w:lvl>
   </w:abstractNum>
-  <w:abstractNum w:abstractNumId="5" w15:restartNumberingAfterBreak="0">
+  <w:abstractNum w:abstractNumId="6" w15:restartNumberingAfterBreak="0">
     <w:nsid w:val="1BAD7ED2"/>
     <w:multiLevelType w:val="hybridMultilevel"/>
     <w:tmpl w:val="91D8A332"/>
@@ -4083,7 +6971,120 @@
       </w:rPr>
     </w:lvl>
   </w:abstractNum>
-  <w:abstractNum w:abstractNumId="6" w15:restartNumberingAfterBreak="0">
+  <w:abstractNum w:abstractNumId="7" w15:restartNumberingAfterBreak="0">
+    <w:nsid w:val="1C9358F0"/>
+    <w:multiLevelType w:val="hybridMultilevel"/>
+    <w:tmpl w:val="6FBE445A"/>
+    <w:lvl w:ilvl="0" w:tplc="690E9EC8">
+      <w:start w:val="1"/>
+      <w:numFmt w:val="bullet"/>
+      <w:lvlText w:val="-"/>
+      <w:lvlJc w:val="left"/>
+      <w:pPr>
+        <w:ind w:left="720" w:hanging="360"/>
+      </w:pPr>
+      <w:rPr>
+        <w:rFonts w:ascii="Times New Roman" w:eastAsiaTheme="minorHAnsi" w:hAnsi="Times New Roman" w:cs="Times New Roman" w:hint="default"/>
+      </w:rPr>
+    </w:lvl>
+    <w:lvl w:ilvl="1" w:tplc="38090003" w:tentative="1">
+      <w:start w:val="1"/>
+      <w:numFmt w:val="bullet"/>
+      <w:lvlText w:val="o"/>
+      <w:lvlJc w:val="left"/>
+      <w:pPr>
+        <w:ind w:left="1440" w:hanging="360"/>
+      </w:pPr>
+      <w:rPr>
+        <w:rFonts w:ascii="Courier New" w:hAnsi="Courier New" w:cs="Courier New" w:hint="default"/>
+      </w:rPr>
+    </w:lvl>
+    <w:lvl w:ilvl="2" w:tplc="38090005" w:tentative="1">
+      <w:start w:val="1"/>
+      <w:numFmt w:val="bullet"/>
+      <w:lvlText w:val=""/>
+      <w:lvlJc w:val="left"/>
+      <w:pPr>
+        <w:ind w:left="2160" w:hanging="360"/>
+      </w:pPr>
+      <w:rPr>
+        <w:rFonts w:ascii="Wingdings" w:hAnsi="Wingdings" w:hint="default"/>
+      </w:rPr>
+    </w:lvl>
+    <w:lvl w:ilvl="3" w:tplc="38090001" w:tentative="1">
+      <w:start w:val="1"/>
+      <w:numFmt w:val="bullet"/>
+      <w:lvlText w:val=""/>
+      <w:lvlJc w:val="left"/>
+      <w:pPr>
+        <w:ind w:left="2880" w:hanging="360"/>
+      </w:pPr>
+      <w:rPr>
+        <w:rFonts w:ascii="Symbol" w:hAnsi="Symbol" w:hint="default"/>
+      </w:rPr>
+    </w:lvl>
+    <w:lvl w:ilvl="4" w:tplc="38090003" w:tentative="1">
+      <w:start w:val="1"/>
+      <w:numFmt w:val="bullet"/>
+      <w:lvlText w:val="o"/>
+      <w:lvlJc w:val="left"/>
+      <w:pPr>
+        <w:ind w:left="3600" w:hanging="360"/>
+      </w:pPr>
+      <w:rPr>
+        <w:rFonts w:ascii="Courier New" w:hAnsi="Courier New" w:cs="Courier New" w:hint="default"/>
+      </w:rPr>
+    </w:lvl>
+    <w:lvl w:ilvl="5" w:tplc="38090005" w:tentative="1">
+      <w:start w:val="1"/>
+      <w:numFmt w:val="bullet"/>
+      <w:lvlText w:val=""/>
+      <w:lvlJc w:val="left"/>
+      <w:pPr>
+        <w:ind w:left="4320" w:hanging="360"/>
+      </w:pPr>
+      <w:rPr>
+        <w:rFonts w:ascii="Wingdings" w:hAnsi="Wingdings" w:hint="default"/>
+      </w:rPr>
+    </w:lvl>
+    <w:lvl w:ilvl="6" w:tplc="38090001" w:tentative="1">
+      <w:start w:val="1"/>
+      <w:numFmt w:val="bullet"/>
+      <w:lvlText w:val=""/>
+      <w:lvlJc w:val="left"/>
+      <w:pPr>
+        <w:ind w:left="5040" w:hanging="360"/>
+      </w:pPr>
+      <w:rPr>
+        <w:rFonts w:ascii="Symbol" w:hAnsi="Symbol" w:hint="default"/>
+      </w:rPr>
+    </w:lvl>
+    <w:lvl w:ilvl="7" w:tplc="38090003" w:tentative="1">
+      <w:start w:val="1"/>
+      <w:numFmt w:val="bullet"/>
+      <w:lvlText w:val="o"/>
+      <w:lvlJc w:val="left"/>
+      <w:pPr>
+        <w:ind w:left="5760" w:hanging="360"/>
+      </w:pPr>
+      <w:rPr>
+        <w:rFonts w:ascii="Courier New" w:hAnsi="Courier New" w:cs="Courier New" w:hint="default"/>
+      </w:rPr>
+    </w:lvl>
+    <w:lvl w:ilvl="8" w:tplc="38090005" w:tentative="1">
+      <w:start w:val="1"/>
+      <w:numFmt w:val="bullet"/>
+      <w:lvlText w:val=""/>
+      <w:lvlJc w:val="left"/>
+      <w:pPr>
+        <w:ind w:left="6480" w:hanging="360"/>
+      </w:pPr>
+      <w:rPr>
+        <w:rFonts w:ascii="Wingdings" w:hAnsi="Wingdings" w:hint="default"/>
+      </w:rPr>
+    </w:lvl>
+  </w:abstractNum>
+  <w:abstractNum w:abstractNumId="8" w15:restartNumberingAfterBreak="0">
     <w:nsid w:val="1EB242B0"/>
     <w:multiLevelType w:val="hybridMultilevel"/>
     <w:tmpl w:val="9F68DF5C"/>
@@ -4172,7 +7173,7 @@
       </w:pPr>
     </w:lvl>
   </w:abstractNum>
-  <w:abstractNum w:abstractNumId="7" w15:restartNumberingAfterBreak="0">
+  <w:abstractNum w:abstractNumId="9" w15:restartNumberingAfterBreak="0">
     <w:nsid w:val="24F44F57"/>
     <w:multiLevelType w:val="hybridMultilevel"/>
     <w:tmpl w:val="14BEFC3E"/>
@@ -4285,7 +7286,7 @@
       </w:rPr>
     </w:lvl>
   </w:abstractNum>
-  <w:abstractNum w:abstractNumId="8" w15:restartNumberingAfterBreak="0">
+  <w:abstractNum w:abstractNumId="10" w15:restartNumberingAfterBreak="0">
     <w:nsid w:val="292520AA"/>
     <w:multiLevelType w:val="hybridMultilevel"/>
     <w:tmpl w:val="43A68974"/>
@@ -4374,7 +7375,7 @@
       </w:pPr>
     </w:lvl>
   </w:abstractNum>
-  <w:abstractNum w:abstractNumId="9" w15:restartNumberingAfterBreak="0">
+  <w:abstractNum w:abstractNumId="11" w15:restartNumberingAfterBreak="0">
     <w:nsid w:val="2A400AFE"/>
     <w:multiLevelType w:val="hybridMultilevel"/>
     <w:tmpl w:val="C4163D46"/>
@@ -4487,7 +7488,7 @@
       </w:rPr>
     </w:lvl>
   </w:abstractNum>
-  <w:abstractNum w:abstractNumId="10" w15:restartNumberingAfterBreak="0">
+  <w:abstractNum w:abstractNumId="12" w15:restartNumberingAfterBreak="0">
     <w:nsid w:val="2EE663C1"/>
     <w:multiLevelType w:val="hybridMultilevel"/>
     <w:tmpl w:val="553A2884"/>
@@ -4576,7 +7577,7 @@
       </w:pPr>
     </w:lvl>
   </w:abstractNum>
-  <w:abstractNum w:abstractNumId="11" w15:restartNumberingAfterBreak="0">
+  <w:abstractNum w:abstractNumId="13" w15:restartNumberingAfterBreak="0">
     <w:nsid w:val="3917714A"/>
     <w:multiLevelType w:val="hybridMultilevel"/>
     <w:tmpl w:val="F2B4A68C"/>
@@ -4688,7 +7689,7 @@
       </w:rPr>
     </w:lvl>
   </w:abstractNum>
-  <w:abstractNum w:abstractNumId="12" w15:restartNumberingAfterBreak="0">
+  <w:abstractNum w:abstractNumId="14" w15:restartNumberingAfterBreak="0">
     <w:nsid w:val="3EC00763"/>
     <w:multiLevelType w:val="hybridMultilevel"/>
     <w:tmpl w:val="2C2856A0"/>
@@ -4800,7 +7801,7 @@
       </w:rPr>
     </w:lvl>
   </w:abstractNum>
-  <w:abstractNum w:abstractNumId="13" w15:restartNumberingAfterBreak="0">
+  <w:abstractNum w:abstractNumId="15" w15:restartNumberingAfterBreak="0">
     <w:nsid w:val="40855F3C"/>
     <w:multiLevelType w:val="hybridMultilevel"/>
     <w:tmpl w:val="16A8A5B6"/>
@@ -4889,7 +7890,7 @@
       </w:pPr>
     </w:lvl>
   </w:abstractNum>
-  <w:abstractNum w:abstractNumId="14" w15:restartNumberingAfterBreak="0">
+  <w:abstractNum w:abstractNumId="16" w15:restartNumberingAfterBreak="0">
     <w:nsid w:val="432B169D"/>
     <w:multiLevelType w:val="hybridMultilevel"/>
     <w:tmpl w:val="8AD8208C"/>
@@ -4978,7 +7979,7 @@
       </w:pPr>
     </w:lvl>
   </w:abstractNum>
-  <w:abstractNum w:abstractNumId="15" w15:restartNumberingAfterBreak="0">
+  <w:abstractNum w:abstractNumId="17" w15:restartNumberingAfterBreak="0">
     <w:nsid w:val="510E52D6"/>
     <w:multiLevelType w:val="hybridMultilevel"/>
     <w:tmpl w:val="46D6DD7A"/>
@@ -5090,7 +8091,7 @@
       </w:rPr>
     </w:lvl>
   </w:abstractNum>
-  <w:abstractNum w:abstractNumId="16" w15:restartNumberingAfterBreak="0">
+  <w:abstractNum w:abstractNumId="18" w15:restartNumberingAfterBreak="0">
     <w:nsid w:val="532740C8"/>
     <w:multiLevelType w:val="hybridMultilevel"/>
     <w:tmpl w:val="BC0A4B5C"/>
@@ -5203,7 +8204,232 @@
       </w:rPr>
     </w:lvl>
   </w:abstractNum>
-  <w:abstractNum w:abstractNumId="17" w15:restartNumberingAfterBreak="0">
+  <w:abstractNum w:abstractNumId="19" w15:restartNumberingAfterBreak="0">
+    <w:nsid w:val="5A0B15A9"/>
+    <w:multiLevelType w:val="hybridMultilevel"/>
+    <w:tmpl w:val="58A41974"/>
+    <w:lvl w:ilvl="0" w:tplc="690E9EC8">
+      <w:start w:val="1"/>
+      <w:numFmt w:val="bullet"/>
+      <w:lvlText w:val="-"/>
+      <w:lvlJc w:val="left"/>
+      <w:pPr>
+        <w:ind w:left="720" w:hanging="360"/>
+      </w:pPr>
+      <w:rPr>
+        <w:rFonts w:ascii="Times New Roman" w:eastAsiaTheme="minorHAnsi" w:hAnsi="Times New Roman" w:cs="Times New Roman" w:hint="default"/>
+      </w:rPr>
+    </w:lvl>
+    <w:lvl w:ilvl="1" w:tplc="38090003" w:tentative="1">
+      <w:start w:val="1"/>
+      <w:numFmt w:val="bullet"/>
+      <w:lvlText w:val="o"/>
+      <w:lvlJc w:val="left"/>
+      <w:pPr>
+        <w:ind w:left="1440" w:hanging="360"/>
+      </w:pPr>
+      <w:rPr>
+        <w:rFonts w:ascii="Courier New" w:hAnsi="Courier New" w:cs="Courier New" w:hint="default"/>
+      </w:rPr>
+    </w:lvl>
+    <w:lvl w:ilvl="2" w:tplc="38090005" w:tentative="1">
+      <w:start w:val="1"/>
+      <w:numFmt w:val="bullet"/>
+      <w:lvlText w:val=""/>
+      <w:lvlJc w:val="left"/>
+      <w:pPr>
+        <w:ind w:left="2160" w:hanging="360"/>
+      </w:pPr>
+      <w:rPr>
+        <w:rFonts w:ascii="Wingdings" w:hAnsi="Wingdings" w:hint="default"/>
+      </w:rPr>
+    </w:lvl>
+    <w:lvl w:ilvl="3" w:tplc="38090001" w:tentative="1">
+      <w:start w:val="1"/>
+      <w:numFmt w:val="bullet"/>
+      <w:lvlText w:val=""/>
+      <w:lvlJc w:val="left"/>
+      <w:pPr>
+        <w:ind w:left="2880" w:hanging="360"/>
+      </w:pPr>
+      <w:rPr>
+        <w:rFonts w:ascii="Symbol" w:hAnsi="Symbol" w:hint="default"/>
+      </w:rPr>
+    </w:lvl>
+    <w:lvl w:ilvl="4" w:tplc="38090003" w:tentative="1">
+      <w:start w:val="1"/>
+      <w:numFmt w:val="bullet"/>
+      <w:lvlText w:val="o"/>
+      <w:lvlJc w:val="left"/>
+      <w:pPr>
+        <w:ind w:left="3600" w:hanging="360"/>
+      </w:pPr>
+      <w:rPr>
+        <w:rFonts w:ascii="Courier New" w:hAnsi="Courier New" w:cs="Courier New" w:hint="default"/>
+      </w:rPr>
+    </w:lvl>
+    <w:lvl w:ilvl="5" w:tplc="38090005" w:tentative="1">
+      <w:start w:val="1"/>
+      <w:numFmt w:val="bullet"/>
+      <w:lvlText w:val=""/>
+      <w:lvlJc w:val="left"/>
+      <w:pPr>
+        <w:ind w:left="4320" w:hanging="360"/>
+      </w:pPr>
+      <w:rPr>
+        <w:rFonts w:ascii="Wingdings" w:hAnsi="Wingdings" w:hint="default"/>
+      </w:rPr>
+    </w:lvl>
+    <w:lvl w:ilvl="6" w:tplc="38090001" w:tentative="1">
+      <w:start w:val="1"/>
+      <w:numFmt w:val="bullet"/>
+      <w:lvlText w:val=""/>
+      <w:lvlJc w:val="left"/>
+      <w:pPr>
+        <w:ind w:left="5040" w:hanging="360"/>
+      </w:pPr>
+      <w:rPr>
+        <w:rFonts w:ascii="Symbol" w:hAnsi="Symbol" w:hint="default"/>
+      </w:rPr>
+    </w:lvl>
+    <w:lvl w:ilvl="7" w:tplc="38090003" w:tentative="1">
+      <w:start w:val="1"/>
+      <w:numFmt w:val="bullet"/>
+      <w:lvlText w:val="o"/>
+      <w:lvlJc w:val="left"/>
+      <w:pPr>
+        <w:ind w:left="5760" w:hanging="360"/>
+      </w:pPr>
+      <w:rPr>
+        <w:rFonts w:ascii="Courier New" w:hAnsi="Courier New" w:cs="Courier New" w:hint="default"/>
+      </w:rPr>
+    </w:lvl>
+    <w:lvl w:ilvl="8" w:tplc="38090005" w:tentative="1">
+      <w:start w:val="1"/>
+      <w:numFmt w:val="bullet"/>
+      <w:lvlText w:val=""/>
+      <w:lvlJc w:val="left"/>
+      <w:pPr>
+        <w:ind w:left="6480" w:hanging="360"/>
+      </w:pPr>
+      <w:rPr>
+        <w:rFonts w:ascii="Wingdings" w:hAnsi="Wingdings" w:hint="default"/>
+      </w:rPr>
+    </w:lvl>
+  </w:abstractNum>
+  <w:abstractNum w:abstractNumId="20" w15:restartNumberingAfterBreak="0">
+    <w:nsid w:val="5FF16B3D"/>
+    <w:multiLevelType w:val="hybridMultilevel"/>
+    <w:tmpl w:val="DB7A50CE"/>
+    <w:lvl w:ilvl="0" w:tplc="CC463D68">
+      <w:numFmt w:val="bullet"/>
+      <w:lvlText w:val=""/>
+      <w:lvlJc w:val="left"/>
+      <w:pPr>
+        <w:ind w:left="720" w:hanging="360"/>
+      </w:pPr>
+      <w:rPr>
+        <w:rFonts w:ascii="Symbol" w:eastAsia="Times New Roman" w:hAnsi="Symbol" w:cs="Times New Roman" w:hint="default"/>
+      </w:rPr>
+    </w:lvl>
+    <w:lvl w:ilvl="1" w:tplc="38090003" w:tentative="1">
+      <w:start w:val="1"/>
+      <w:numFmt w:val="bullet"/>
+      <w:lvlText w:val="o"/>
+      <w:lvlJc w:val="left"/>
+      <w:pPr>
+        <w:ind w:left="1440" w:hanging="360"/>
+      </w:pPr>
+      <w:rPr>
+        <w:rFonts w:ascii="Courier New" w:hAnsi="Courier New" w:cs="Courier New" w:hint="default"/>
+      </w:rPr>
+    </w:lvl>
+    <w:lvl w:ilvl="2" w:tplc="38090005" w:tentative="1">
+      <w:start w:val="1"/>
+      <w:numFmt w:val="bullet"/>
+      <w:lvlText w:val=""/>
+      <w:lvlJc w:val="left"/>
+      <w:pPr>
+        <w:ind w:left="2160" w:hanging="360"/>
+      </w:pPr>
+      <w:rPr>
+        <w:rFonts w:ascii="Wingdings" w:hAnsi="Wingdings" w:hint="default"/>
+      </w:rPr>
+    </w:lvl>
+    <w:lvl w:ilvl="3" w:tplc="38090001" w:tentative="1">
+      <w:start w:val="1"/>
+      <w:numFmt w:val="bullet"/>
+      <w:lvlText w:val=""/>
+      <w:lvlJc w:val="left"/>
+      <w:pPr>
+        <w:ind w:left="2880" w:hanging="360"/>
+      </w:pPr>
+      <w:rPr>
+        <w:rFonts w:ascii="Symbol" w:hAnsi="Symbol" w:hint="default"/>
+      </w:rPr>
+    </w:lvl>
+    <w:lvl w:ilvl="4" w:tplc="38090003" w:tentative="1">
+      <w:start w:val="1"/>
+      <w:numFmt w:val="bullet"/>
+      <w:lvlText w:val="o"/>
+      <w:lvlJc w:val="left"/>
+      <w:pPr>
+        <w:ind w:left="3600" w:hanging="360"/>
+      </w:pPr>
+      <w:rPr>
+        <w:rFonts w:ascii="Courier New" w:hAnsi="Courier New" w:cs="Courier New" w:hint="default"/>
+      </w:rPr>
+    </w:lvl>
+    <w:lvl w:ilvl="5" w:tplc="38090005" w:tentative="1">
+      <w:start w:val="1"/>
+      <w:numFmt w:val="bullet"/>
+      <w:lvlText w:val=""/>
+      <w:lvlJc w:val="left"/>
+      <w:pPr>
+        <w:ind w:left="4320" w:hanging="360"/>
+      </w:pPr>
+      <w:rPr>
+        <w:rFonts w:ascii="Wingdings" w:hAnsi="Wingdings" w:hint="default"/>
+      </w:rPr>
+    </w:lvl>
+    <w:lvl w:ilvl="6" w:tplc="38090001" w:tentative="1">
+      <w:start w:val="1"/>
+      <w:numFmt w:val="bullet"/>
+      <w:lvlText w:val=""/>
+      <w:lvlJc w:val="left"/>
+      <w:pPr>
+        <w:ind w:left="5040" w:hanging="360"/>
+      </w:pPr>
+      <w:rPr>
+        <w:rFonts w:ascii="Symbol" w:hAnsi="Symbol" w:hint="default"/>
+      </w:rPr>
+    </w:lvl>
+    <w:lvl w:ilvl="7" w:tplc="38090003" w:tentative="1">
+      <w:start w:val="1"/>
+      <w:numFmt w:val="bullet"/>
+      <w:lvlText w:val="o"/>
+      <w:lvlJc w:val="left"/>
+      <w:pPr>
+        <w:ind w:left="5760" w:hanging="360"/>
+      </w:pPr>
+      <w:rPr>
+        <w:rFonts w:ascii="Courier New" w:hAnsi="Courier New" w:cs="Courier New" w:hint="default"/>
+      </w:rPr>
+    </w:lvl>
+    <w:lvl w:ilvl="8" w:tplc="38090005" w:tentative="1">
+      <w:start w:val="1"/>
+      <w:numFmt w:val="bullet"/>
+      <w:lvlText w:val=""/>
+      <w:lvlJc w:val="left"/>
+      <w:pPr>
+        <w:ind w:left="6480" w:hanging="360"/>
+      </w:pPr>
+      <w:rPr>
+        <w:rFonts w:ascii="Wingdings" w:hAnsi="Wingdings" w:hint="default"/>
+      </w:rPr>
+    </w:lvl>
+  </w:abstractNum>
+  <w:abstractNum w:abstractNumId="21" w15:restartNumberingAfterBreak="0">
     <w:nsid w:val="638D5AC2"/>
     <w:multiLevelType w:val="hybridMultilevel"/>
     <w:tmpl w:val="5324E038"/>
@@ -5316,7 +8542,120 @@
       </w:rPr>
     </w:lvl>
   </w:abstractNum>
-  <w:abstractNum w:abstractNumId="18" w15:restartNumberingAfterBreak="0">
+  <w:abstractNum w:abstractNumId="22" w15:restartNumberingAfterBreak="0">
+    <w:nsid w:val="64573877"/>
+    <w:multiLevelType w:val="hybridMultilevel"/>
+    <w:tmpl w:val="C42EBD84"/>
+    <w:lvl w:ilvl="0" w:tplc="690E9EC8">
+      <w:start w:val="1"/>
+      <w:numFmt w:val="bullet"/>
+      <w:lvlText w:val="-"/>
+      <w:lvlJc w:val="left"/>
+      <w:pPr>
+        <w:ind w:left="720" w:hanging="360"/>
+      </w:pPr>
+      <w:rPr>
+        <w:rFonts w:ascii="Times New Roman" w:eastAsiaTheme="minorHAnsi" w:hAnsi="Times New Roman" w:cs="Times New Roman" w:hint="default"/>
+      </w:rPr>
+    </w:lvl>
+    <w:lvl w:ilvl="1" w:tplc="38090003" w:tentative="1">
+      <w:start w:val="1"/>
+      <w:numFmt w:val="bullet"/>
+      <w:lvlText w:val="o"/>
+      <w:lvlJc w:val="left"/>
+      <w:pPr>
+        <w:ind w:left="1440" w:hanging="360"/>
+      </w:pPr>
+      <w:rPr>
+        <w:rFonts w:ascii="Courier New" w:hAnsi="Courier New" w:cs="Courier New" w:hint="default"/>
+      </w:rPr>
+    </w:lvl>
+    <w:lvl w:ilvl="2" w:tplc="38090005" w:tentative="1">
+      <w:start w:val="1"/>
+      <w:numFmt w:val="bullet"/>
+      <w:lvlText w:val=""/>
+      <w:lvlJc w:val="left"/>
+      <w:pPr>
+        <w:ind w:left="2160" w:hanging="360"/>
+      </w:pPr>
+      <w:rPr>
+        <w:rFonts w:ascii="Wingdings" w:hAnsi="Wingdings" w:hint="default"/>
+      </w:rPr>
+    </w:lvl>
+    <w:lvl w:ilvl="3" w:tplc="38090001" w:tentative="1">
+      <w:start w:val="1"/>
+      <w:numFmt w:val="bullet"/>
+      <w:lvlText w:val=""/>
+      <w:lvlJc w:val="left"/>
+      <w:pPr>
+        <w:ind w:left="2880" w:hanging="360"/>
+      </w:pPr>
+      <w:rPr>
+        <w:rFonts w:ascii="Symbol" w:hAnsi="Symbol" w:hint="default"/>
+      </w:rPr>
+    </w:lvl>
+    <w:lvl w:ilvl="4" w:tplc="38090003" w:tentative="1">
+      <w:start w:val="1"/>
+      <w:numFmt w:val="bullet"/>
+      <w:lvlText w:val="o"/>
+      <w:lvlJc w:val="left"/>
+      <w:pPr>
+        <w:ind w:left="3600" w:hanging="360"/>
+      </w:pPr>
+      <w:rPr>
+        <w:rFonts w:ascii="Courier New" w:hAnsi="Courier New" w:cs="Courier New" w:hint="default"/>
+      </w:rPr>
+    </w:lvl>
+    <w:lvl w:ilvl="5" w:tplc="38090005" w:tentative="1">
+      <w:start w:val="1"/>
+      <w:numFmt w:val="bullet"/>
+      <w:lvlText w:val=""/>
+      <w:lvlJc w:val="left"/>
+      <w:pPr>
+        <w:ind w:left="4320" w:hanging="360"/>
+      </w:pPr>
+      <w:rPr>
+        <w:rFonts w:ascii="Wingdings" w:hAnsi="Wingdings" w:hint="default"/>
+      </w:rPr>
+    </w:lvl>
+    <w:lvl w:ilvl="6" w:tplc="38090001" w:tentative="1">
+      <w:start w:val="1"/>
+      <w:numFmt w:val="bullet"/>
+      <w:lvlText w:val=""/>
+      <w:lvlJc w:val="left"/>
+      <w:pPr>
+        <w:ind w:left="5040" w:hanging="360"/>
+      </w:pPr>
+      <w:rPr>
+        <w:rFonts w:ascii="Symbol" w:hAnsi="Symbol" w:hint="default"/>
+      </w:rPr>
+    </w:lvl>
+    <w:lvl w:ilvl="7" w:tplc="38090003" w:tentative="1">
+      <w:start w:val="1"/>
+      <w:numFmt w:val="bullet"/>
+      <w:lvlText w:val="o"/>
+      <w:lvlJc w:val="left"/>
+      <w:pPr>
+        <w:ind w:left="5760" w:hanging="360"/>
+      </w:pPr>
+      <w:rPr>
+        <w:rFonts w:ascii="Courier New" w:hAnsi="Courier New" w:cs="Courier New" w:hint="default"/>
+      </w:rPr>
+    </w:lvl>
+    <w:lvl w:ilvl="8" w:tplc="38090005" w:tentative="1">
+      <w:start w:val="1"/>
+      <w:numFmt w:val="bullet"/>
+      <w:lvlText w:val=""/>
+      <w:lvlJc w:val="left"/>
+      <w:pPr>
+        <w:ind w:left="6480" w:hanging="360"/>
+      </w:pPr>
+      <w:rPr>
+        <w:rFonts w:ascii="Wingdings" w:hAnsi="Wingdings" w:hint="default"/>
+      </w:rPr>
+    </w:lvl>
+  </w:abstractNum>
+  <w:abstractNum w:abstractNumId="23" w15:restartNumberingAfterBreak="0">
     <w:nsid w:val="6E2E2A45"/>
     <w:multiLevelType w:val="hybridMultilevel"/>
     <w:tmpl w:val="6B88D798"/>
@@ -5429,7 +8768,7 @@
       </w:rPr>
     </w:lvl>
   </w:abstractNum>
-  <w:abstractNum w:abstractNumId="19" w15:restartNumberingAfterBreak="0">
+  <w:abstractNum w:abstractNumId="24" w15:restartNumberingAfterBreak="0">
     <w:nsid w:val="6EAF7F97"/>
     <w:multiLevelType w:val="hybridMultilevel"/>
     <w:tmpl w:val="CB204800"/>
@@ -5542,7 +8881,7 @@
       </w:rPr>
     </w:lvl>
   </w:abstractNum>
-  <w:abstractNum w:abstractNumId="20" w15:restartNumberingAfterBreak="0">
+  <w:abstractNum w:abstractNumId="25" w15:restartNumberingAfterBreak="0">
     <w:nsid w:val="71797E9B"/>
     <w:multiLevelType w:val="hybridMultilevel"/>
     <w:tmpl w:val="385EECDC"/>
@@ -5654,7 +8993,7 @@
       </w:rPr>
     </w:lvl>
   </w:abstractNum>
-  <w:abstractNum w:abstractNumId="21" w15:restartNumberingAfterBreak="0">
+  <w:abstractNum w:abstractNumId="26" w15:restartNumberingAfterBreak="0">
     <w:nsid w:val="75017546"/>
     <w:multiLevelType w:val="hybridMultilevel"/>
     <w:tmpl w:val="C04C9F92"/>
@@ -5767,7 +9106,119 @@
       </w:rPr>
     </w:lvl>
   </w:abstractNum>
-  <w:abstractNum w:abstractNumId="22" w15:restartNumberingAfterBreak="0">
+  <w:abstractNum w:abstractNumId="27" w15:restartNumberingAfterBreak="0">
+    <w:nsid w:val="7C017833"/>
+    <w:multiLevelType w:val="hybridMultilevel"/>
+    <w:tmpl w:val="5DB09A8E"/>
+    <w:lvl w:ilvl="0" w:tplc="CC463D68">
+      <w:numFmt w:val="bullet"/>
+      <w:lvlText w:val=""/>
+      <w:lvlJc w:val="left"/>
+      <w:pPr>
+        <w:ind w:left="720" w:hanging="360"/>
+      </w:pPr>
+      <w:rPr>
+        <w:rFonts w:ascii="Symbol" w:eastAsia="Times New Roman" w:hAnsi="Symbol" w:cs="Times New Roman" w:hint="default"/>
+      </w:rPr>
+    </w:lvl>
+    <w:lvl w:ilvl="1" w:tplc="38090003" w:tentative="1">
+      <w:start w:val="1"/>
+      <w:numFmt w:val="bullet"/>
+      <w:lvlText w:val="o"/>
+      <w:lvlJc w:val="left"/>
+      <w:pPr>
+        <w:ind w:left="1440" w:hanging="360"/>
+      </w:pPr>
+      <w:rPr>
+        <w:rFonts w:ascii="Courier New" w:hAnsi="Courier New" w:cs="Courier New" w:hint="default"/>
+      </w:rPr>
+    </w:lvl>
+    <w:lvl w:ilvl="2" w:tplc="38090005" w:tentative="1">
+      <w:start w:val="1"/>
+      <w:numFmt w:val="bullet"/>
+      <w:lvlText w:val=""/>
+      <w:lvlJc w:val="left"/>
+      <w:pPr>
+        <w:ind w:left="2160" w:hanging="360"/>
+      </w:pPr>
+      <w:rPr>
+        <w:rFonts w:ascii="Wingdings" w:hAnsi="Wingdings" w:hint="default"/>
+      </w:rPr>
+    </w:lvl>
+    <w:lvl w:ilvl="3" w:tplc="38090001" w:tentative="1">
+      <w:start w:val="1"/>
+      <w:numFmt w:val="bullet"/>
+      <w:lvlText w:val=""/>
+      <w:lvlJc w:val="left"/>
+      <w:pPr>
+        <w:ind w:left="2880" w:hanging="360"/>
+      </w:pPr>
+      <w:rPr>
+        <w:rFonts w:ascii="Symbol" w:hAnsi="Symbol" w:hint="default"/>
+      </w:rPr>
+    </w:lvl>
+    <w:lvl w:ilvl="4" w:tplc="38090003" w:tentative="1">
+      <w:start w:val="1"/>
+      <w:numFmt w:val="bullet"/>
+      <w:lvlText w:val="o"/>
+      <w:lvlJc w:val="left"/>
+      <w:pPr>
+        <w:ind w:left="3600" w:hanging="360"/>
+      </w:pPr>
+      <w:rPr>
+        <w:rFonts w:ascii="Courier New" w:hAnsi="Courier New" w:cs="Courier New" w:hint="default"/>
+      </w:rPr>
+    </w:lvl>
+    <w:lvl w:ilvl="5" w:tplc="38090005" w:tentative="1">
+      <w:start w:val="1"/>
+      <w:numFmt w:val="bullet"/>
+      <w:lvlText w:val=""/>
+      <w:lvlJc w:val="left"/>
+      <w:pPr>
+        <w:ind w:left="4320" w:hanging="360"/>
+      </w:pPr>
+      <w:rPr>
+        <w:rFonts w:ascii="Wingdings" w:hAnsi="Wingdings" w:hint="default"/>
+      </w:rPr>
+    </w:lvl>
+    <w:lvl w:ilvl="6" w:tplc="38090001" w:tentative="1">
+      <w:start w:val="1"/>
+      <w:numFmt w:val="bullet"/>
+      <w:lvlText w:val=""/>
+      <w:lvlJc w:val="left"/>
+      <w:pPr>
+        <w:ind w:left="5040" w:hanging="360"/>
+      </w:pPr>
+      <w:rPr>
+        <w:rFonts w:ascii="Symbol" w:hAnsi="Symbol" w:hint="default"/>
+      </w:rPr>
+    </w:lvl>
+    <w:lvl w:ilvl="7" w:tplc="38090003" w:tentative="1">
+      <w:start w:val="1"/>
+      <w:numFmt w:val="bullet"/>
+      <w:lvlText w:val="o"/>
+      <w:lvlJc w:val="left"/>
+      <w:pPr>
+        <w:ind w:left="5760" w:hanging="360"/>
+      </w:pPr>
+      <w:rPr>
+        <w:rFonts w:ascii="Courier New" w:hAnsi="Courier New" w:cs="Courier New" w:hint="default"/>
+      </w:rPr>
+    </w:lvl>
+    <w:lvl w:ilvl="8" w:tplc="38090005" w:tentative="1">
+      <w:start w:val="1"/>
+      <w:numFmt w:val="bullet"/>
+      <w:lvlText w:val=""/>
+      <w:lvlJc w:val="left"/>
+      <w:pPr>
+        <w:ind w:left="6480" w:hanging="360"/>
+      </w:pPr>
+      <w:rPr>
+        <w:rFonts w:ascii="Wingdings" w:hAnsi="Wingdings" w:hint="default"/>
+      </w:rPr>
+    </w:lvl>
+  </w:abstractNum>
+  <w:abstractNum w:abstractNumId="28" w15:restartNumberingAfterBreak="0">
     <w:nsid w:val="7C9D567B"/>
     <w:multiLevelType w:val="hybridMultilevel"/>
     <w:tmpl w:val="2B3E616C"/>
@@ -5856,7 +9307,7 @@
       </w:pPr>
     </w:lvl>
   </w:abstractNum>
-  <w:abstractNum w:abstractNumId="23" w15:restartNumberingAfterBreak="0">
+  <w:abstractNum w:abstractNumId="29" w15:restartNumberingAfterBreak="0">
     <w:nsid w:val="7CEF439F"/>
     <w:multiLevelType w:val="hybridMultilevel"/>
     <w:tmpl w:val="9DECFCCA"/>
@@ -5945,7 +9396,7 @@
       </w:pPr>
     </w:lvl>
   </w:abstractNum>
-  <w:abstractNum w:abstractNumId="24" w15:restartNumberingAfterBreak="0">
+  <w:abstractNum w:abstractNumId="30" w15:restartNumberingAfterBreak="0">
     <w:nsid w:val="7E6007A5"/>
     <w:multiLevelType w:val="multilevel"/>
     <w:tmpl w:val="3809001D"/>
@@ -6031,7 +9482,7 @@
       </w:pPr>
     </w:lvl>
   </w:abstractNum>
-  <w:abstractNum w:abstractNumId="25" w15:restartNumberingAfterBreak="0">
+  <w:abstractNum w:abstractNumId="31" w15:restartNumberingAfterBreak="0">
     <w:nsid w:val="7F071679"/>
     <w:multiLevelType w:val="hybridMultilevel"/>
     <w:tmpl w:val="674EADDA"/>
@@ -6121,82 +9572,100 @@
     </w:lvl>
   </w:abstractNum>
   <w:num w:numId="1">
-    <w:abstractNumId w:val="23"/>
+    <w:abstractNumId w:val="29"/>
   </w:num>
   <w:num w:numId="2">
-    <w:abstractNumId w:val="13"/>
+    <w:abstractNumId w:val="15"/>
   </w:num>
   <w:num w:numId="3">
-    <w:abstractNumId w:val="14"/>
+    <w:abstractNumId w:val="16"/>
   </w:num>
   <w:num w:numId="4">
     <w:abstractNumId w:val="1"/>
   </w:num>
   <w:num w:numId="5">
-    <w:abstractNumId w:val="22"/>
+    <w:abstractNumId w:val="28"/>
   </w:num>
   <w:num w:numId="6">
+    <w:abstractNumId w:val="14"/>
+  </w:num>
+  <w:num w:numId="7">
     <w:abstractNumId w:val="12"/>
   </w:num>
-  <w:num w:numId="7">
-    <w:abstractNumId w:val="10"/>
-  </w:num>
   <w:num w:numId="8">
-    <w:abstractNumId w:val="21"/>
+    <w:abstractNumId w:val="26"/>
   </w:num>
   <w:num w:numId="9">
-    <w:abstractNumId w:val="25"/>
+    <w:abstractNumId w:val="31"/>
   </w:num>
   <w:num w:numId="10">
-    <w:abstractNumId w:val="2"/>
+    <w:abstractNumId w:val="3"/>
   </w:num>
   <w:num w:numId="11">
-    <w:abstractNumId w:val="6"/>
+    <w:abstractNumId w:val="8"/>
   </w:num>
   <w:num w:numId="12">
-    <w:abstractNumId w:val="8"/>
+    <w:abstractNumId w:val="10"/>
   </w:num>
   <w:num w:numId="13">
     <w:abstractNumId w:val="0"/>
   </w:num>
   <w:num w:numId="14">
+    <w:abstractNumId w:val="5"/>
+  </w:num>
+  <w:num w:numId="15">
+    <w:abstractNumId w:val="6"/>
+  </w:num>
+  <w:num w:numId="16">
+    <w:abstractNumId w:val="30"/>
+  </w:num>
+  <w:num w:numId="17">
+    <w:abstractNumId w:val="21"/>
+  </w:num>
+  <w:num w:numId="18">
+    <w:abstractNumId w:val="18"/>
+  </w:num>
+  <w:num w:numId="19">
     <w:abstractNumId w:val="4"/>
   </w:num>
-  <w:num w:numId="15">
-    <w:abstractNumId w:val="5"/>
+  <w:num w:numId="20">
+    <w:abstractNumId w:val="13"/>
   </w:num>
-  <w:num w:numId="16">
+  <w:num w:numId="21">
+    <w:abstractNumId w:val="17"/>
+  </w:num>
+  <w:num w:numId="22">
+    <w:abstractNumId w:val="11"/>
+  </w:num>
+  <w:num w:numId="23">
+    <w:abstractNumId w:val="23"/>
+  </w:num>
+  <w:num w:numId="24">
     <w:abstractNumId w:val="24"/>
   </w:num>
-  <w:num w:numId="17">
-    <w:abstractNumId w:val="17"/>
-  </w:num>
-  <w:num w:numId="18">
-    <w:abstractNumId w:val="16"/>
-  </w:num>
-  <w:num w:numId="19">
-    <w:abstractNumId w:val="3"/>
-  </w:num>
-  <w:num w:numId="20">
-    <w:abstractNumId w:val="11"/>
-  </w:num>
-  <w:num w:numId="21">
-    <w:abstractNumId w:val="15"/>
-  </w:num>
-  <w:num w:numId="22">
+  <w:num w:numId="25">
     <w:abstractNumId w:val="9"/>
   </w:num>
-  <w:num w:numId="23">
-    <w:abstractNumId w:val="18"/>
+  <w:num w:numId="26">
+    <w:abstractNumId w:val="25"/>
   </w:num>
-  <w:num w:numId="24">
+  <w:num w:numId="27">
+    <w:abstractNumId w:val="2"/>
+  </w:num>
+  <w:num w:numId="28">
+    <w:abstractNumId w:val="27"/>
+  </w:num>
+  <w:num w:numId="29">
+    <w:abstractNumId w:val="22"/>
+  </w:num>
+  <w:num w:numId="30">
     <w:abstractNumId w:val="19"/>
   </w:num>
-  <w:num w:numId="25">
+  <w:num w:numId="31">
+    <w:abstractNumId w:val="20"/>
+  </w:num>
+  <w:num w:numId="32">
     <w:abstractNumId w:val="7"/>
-  </w:num>
-  <w:num w:numId="26">
-    <w:abstractNumId w:val="20"/>
   </w:num>
 </w:numbering>
 </file>

</xml_diff>